<commit_message>
Update Labs: Sardar Badar Lab 11
</commit_message>
<xml_diff>
--- a/Labs Common Solution And Students Work.docx
+++ b/Labs Common Solution And Students Work.docx
@@ -7210,8 +7210,8 @@
       <w:pPr>
         <w:pStyle w:val="2"/>
       </w:pPr>
-      <w:bookmarkStart w:id="1" w:name="_Toc1004954777"/>
-      <w:bookmarkStart w:id="2" w:name="_Toc54151356"/>
+      <w:bookmarkStart w:id="1" w:name="_Toc54151356"/>
+      <w:bookmarkStart w:id="2" w:name="_Toc1004954777"/>
       <w:r>
         <w:t>Lab 6</w:t>
       </w:r>
@@ -42030,538 +42030,3955 @@
       <w:pPr>
         <w:pStyle w:val="6"/>
       </w:pPr>
+    </w:p>
+    <w:p>
+      <w:pPr>
+        <w:pStyle w:val="6"/>
+      </w:pPr>
+    </w:p>
+    <w:p>
+      <w:pPr>
+        <w:spacing w:after="160" w:line="259" w:lineRule="auto"/>
+        <w:rPr>
+          <w:color w:val="F79646" w:themeColor="accent6"/>
+          <w:lang w:val="en"/>
+        </w:rPr>
+      </w:pPr>
+      <w:r>
+        <w:rPr>
+          <w:color w:val="F79646" w:themeColor="accent6"/>
+        </w:rPr>
+        <w:t>Reviewed by:</w:t>
+      </w:r>
+      <w:r>
+        <w:rPr>
+          <w:color w:val="F79646" w:themeColor="accent6"/>
+          <w:lang w:val="en"/>
+        </w:rPr>
+        <w:t>.</w:t>
+      </w:r>
+    </w:p>
+    <w:p>
+      <w:pPr>
+        <w:spacing w:after="160" w:line="259" w:lineRule="auto"/>
+        <w:rPr>
+          <w:color w:val="F79646" w:themeColor="accent6"/>
+          <w:lang w:val="en"/>
+        </w:rPr>
+      </w:pPr>
+      <w:r>
+        <w:rPr>
+          <w:color w:val="F79646" w:themeColor="accent6"/>
+        </w:rPr>
+        <w:t>Comments</w:t>
+      </w:r>
+      <w:r>
+        <w:rPr>
+          <w:color w:val="F79646" w:themeColor="accent6"/>
+          <w:lang w:val="en"/>
+        </w:rPr>
+        <w:t>:</w:t>
+      </w:r>
+    </w:p>
+    <w:p>
+      <w:pPr>
+        <w:spacing w:after="160" w:line="259" w:lineRule="auto"/>
+        <w:rPr>
+          <w:color w:val="F79646" w:themeColor="accent6"/>
+        </w:rPr>
+      </w:pPr>
+      <w:r>
+        <w:rPr>
+          <w:color w:val="F79646" w:themeColor="accent6"/>
+        </w:rPr>
+        <w:t>Problems:</w:t>
+      </w:r>
+    </w:p>
+    <w:p>
+      <w:pPr>
+        <w:spacing w:after="160" w:line="259" w:lineRule="auto"/>
+        <w:rPr>
+          <w:color w:val="F79646" w:themeColor="accent6"/>
+          <w:lang w:val="en"/>
+        </w:rPr>
+      </w:pPr>
+      <w:r>
+        <w:rPr>
+          <w:color w:val="F79646" w:themeColor="accent6"/>
+        </w:rPr>
+        <w:t>Rating: 1 – 10</w:t>
+      </w:r>
+    </w:p>
+    <w:p>
+      <w:pPr>
+        <w:pStyle w:val="2"/>
+      </w:pPr>
+      <w:bookmarkStart w:id="37" w:name="_Toc1040154370"/>
+      <w:r>
+        <w:rPr>
+          <w:lang w:val="en"/>
+        </w:rPr>
+        <w:t>Lab 9</w:t>
+      </w:r>
+      <w:bookmarkEnd w:id="37"/>
+    </w:p>
+    <w:p>
+      <w:pPr>
+        <w:pStyle w:val="4"/>
+      </w:pPr>
+      <w:bookmarkStart w:id="38" w:name="_Toc595198711"/>
+      <w:r>
+        <w:t>Common Solution</w:t>
+      </w:r>
+      <w:bookmarkEnd w:id="38"/>
+    </w:p>
+    <w:p>
+      <w:pPr>
+        <w:pStyle w:val="4"/>
+      </w:pPr>
+      <w:bookmarkStart w:id="39" w:name="_Toc578914018"/>
+      <w:r>
+        <w:t>Abdul Haseeb Khan (SP19-BCS-001)</w:t>
+      </w:r>
+      <w:bookmarkEnd w:id="39"/>
+    </w:p>
+    <w:p>
+      <w:pPr>
+        <w:pStyle w:val="4"/>
+      </w:pPr>
+      <w:bookmarkStart w:id="40" w:name="_Toc822466207"/>
+      <w:r>
+        <w:t>Ashfaq Rahim (SP19-BCS-003)</w:t>
+      </w:r>
+      <w:bookmarkEnd w:id="40"/>
+    </w:p>
+    <w:p>
+      <w:pPr>
+        <w:pStyle w:val="4"/>
+      </w:pPr>
+      <w:bookmarkStart w:id="41" w:name="_Toc364084825"/>
+      <w:r>
+        <w:t>Fahad Afzal (SP19-BCS-006</w:t>
+      </w:r>
+      <w:r>
+        <w:rPr>
+          <w:lang w:val="en"/>
+        </w:rPr>
+        <w:t>)</w:t>
+      </w:r>
+      <w:bookmarkEnd w:id="41"/>
+    </w:p>
+    <w:p>
+      <w:pPr>
+        <w:pStyle w:val="4"/>
+      </w:pPr>
+      <w:bookmarkStart w:id="42" w:name="_Toc1689615970"/>
+      <w:r>
+        <w:t>Hassaan Shahnawaz (SP19-BCS-008)</w:t>
+      </w:r>
+      <w:bookmarkEnd w:id="42"/>
+    </w:p>
+    <w:p>
+      <w:pPr>
+        <w:pStyle w:val="4"/>
+      </w:pPr>
+      <w:bookmarkStart w:id="43" w:name="_Toc456542048"/>
+      <w:r>
+        <w:t>Hassan Ali Jadoon (SP19-BCS-009)</w:t>
+      </w:r>
+      <w:bookmarkEnd w:id="43"/>
+    </w:p>
+    <w:p>
+      <w:pPr>
+        <w:pStyle w:val="4"/>
+      </w:pPr>
+      <w:bookmarkStart w:id="44" w:name="_Toc1360472621"/>
+      <w:r>
+        <w:t>Khanzada Haider Ali (SP19-BCS-013)</w:t>
+      </w:r>
+      <w:bookmarkEnd w:id="44"/>
+    </w:p>
+    <w:p>
+      <w:pPr>
+        <w:pStyle w:val="4"/>
+      </w:pPr>
+      <w:bookmarkStart w:id="45" w:name="_Toc47422416"/>
+      <w:r>
+        <w:t>Imad Ahmad (SP19-BCS-011)</w:t>
+      </w:r>
+      <w:bookmarkEnd w:id="45"/>
+    </w:p>
+    <w:p>
+      <w:pPr>
+        <w:pStyle w:val="4"/>
+      </w:pPr>
+      <w:bookmarkStart w:id="46" w:name="_Toc1738820583"/>
+      <w:r>
+        <w:fldChar w:fldCharType="begin"/>
+      </w:r>
+      <w:r>
+        <w:instrText xml:space="preserve"> HYPERLINK \l "_Toc558549338" </w:instrText>
+      </w:r>
+      <w:r>
+        <w:fldChar w:fldCharType="separate"/>
+      </w:r>
+      <w:r>
+        <w:t>Sardar Badar Saghir (SP19-BCS-022)</w:t>
+      </w:r>
+      <w:r>
+        <w:fldChar w:fldCharType="end"/>
+      </w:r>
+      <w:bookmarkEnd w:id="46"/>
+    </w:p>
+    <w:p>
+      <w:pPr>
+        <w:pStyle w:val="4"/>
+      </w:pPr>
+      <w:bookmarkStart w:id="47" w:name="_Toc1927563496"/>
+      <w:r>
+        <w:fldChar w:fldCharType="begin"/>
+      </w:r>
+      <w:r>
+        <w:instrText xml:space="preserve"> HYPERLINK \l "_Toc2037759433" </w:instrText>
+      </w:r>
+      <w:r>
+        <w:fldChar w:fldCharType="separate"/>
+      </w:r>
+      <w:r>
+        <w:t>Muhammad Awais (SP19-BCS-033)</w:t>
+      </w:r>
+      <w:r>
+        <w:fldChar w:fldCharType="end"/>
+      </w:r>
+      <w:bookmarkEnd w:id="47"/>
+    </w:p>
+    <w:p>
+      <w:pPr>
+        <w:rPr>
+          <w:lang w:val="en"/>
+        </w:rPr>
+      </w:pPr>
+    </w:p>
+    <w:p>
+      <w:pPr>
+        <w:pStyle w:val="6"/>
+      </w:pPr>
+    </w:p>
+    <w:p/>
+    <w:p>
+      <w:pPr>
+        <w:pStyle w:val="2"/>
+      </w:pPr>
+      <w:bookmarkStart w:id="48" w:name="_Toc1834258965"/>
+      <w:r>
+        <w:rPr>
+          <w:lang w:val="en"/>
+        </w:rPr>
+        <w:t>Lab 10</w:t>
+      </w:r>
+      <w:bookmarkEnd w:id="48"/>
+    </w:p>
+    <w:p>
+      <w:pPr>
+        <w:pStyle w:val="4"/>
+      </w:pPr>
+      <w:bookmarkStart w:id="49" w:name="_Toc229871012"/>
+      <w:r>
+        <w:t>Common Solution</w:t>
+      </w:r>
+      <w:bookmarkEnd w:id="49"/>
+    </w:p>
+    <w:p>
+      <w:pPr>
+        <w:pStyle w:val="4"/>
+      </w:pPr>
+      <w:bookmarkStart w:id="50" w:name="_Toc1894201480"/>
+      <w:r>
+        <w:t>Abdul Haseeb Khan (SP19-BCS-001)</w:t>
+      </w:r>
+      <w:bookmarkEnd w:id="50"/>
+    </w:p>
+    <w:p>
+      <w:pPr>
+        <w:pStyle w:val="4"/>
+      </w:pPr>
+      <w:bookmarkStart w:id="51" w:name="_Toc1442731727"/>
+      <w:r>
+        <w:t>Ashfaq Rahim (SP19-BCS-003)</w:t>
+      </w:r>
+      <w:bookmarkEnd w:id="51"/>
+    </w:p>
+    <w:p>
+      <w:pPr>
+        <w:pStyle w:val="4"/>
+      </w:pPr>
+      <w:bookmarkStart w:id="52" w:name="_Toc2100507575"/>
+      <w:r>
+        <w:t>Fahad Afzal (SP19-BCS-006</w:t>
+      </w:r>
+      <w:r>
+        <w:rPr>
+          <w:lang w:val="en"/>
+        </w:rPr>
+        <w:t>)</w:t>
+      </w:r>
+      <w:bookmarkEnd w:id="52"/>
+    </w:p>
+    <w:p>
+      <w:pPr>
+        <w:pStyle w:val="4"/>
+      </w:pPr>
+      <w:bookmarkStart w:id="53" w:name="_Toc1605209673"/>
+      <w:r>
+        <w:t>Hassaan Shahnawaz (SP19-BCS-008)</w:t>
+      </w:r>
+      <w:bookmarkEnd w:id="53"/>
+    </w:p>
+    <w:p>
+      <w:pPr>
+        <w:pStyle w:val="4"/>
+      </w:pPr>
+      <w:bookmarkStart w:id="54" w:name="_Toc1990286710"/>
+      <w:r>
+        <w:t>Hassan Ali Jadoon (SP19-BCS-009)</w:t>
+      </w:r>
+      <w:bookmarkEnd w:id="54"/>
+    </w:p>
+    <w:p>
+      <w:pPr>
+        <w:pStyle w:val="4"/>
+      </w:pPr>
+      <w:bookmarkStart w:id="55" w:name="_Toc60287213"/>
+      <w:r>
+        <w:t>Khanzada Haider Ali (SP19-BCS-013)</w:t>
+      </w:r>
+      <w:bookmarkEnd w:id="55"/>
+    </w:p>
+    <w:p>
+      <w:pPr>
+        <w:pStyle w:val="4"/>
+      </w:pPr>
+      <w:bookmarkStart w:id="56" w:name="_Toc1587859905"/>
+      <w:r>
+        <w:t>Imad Ahmad (SP19-BCS-011)</w:t>
+      </w:r>
+      <w:bookmarkEnd w:id="56"/>
+    </w:p>
+    <w:p>
+      <w:pPr>
+        <w:pStyle w:val="4"/>
+      </w:pPr>
+      <w:bookmarkStart w:id="57" w:name="_Toc1331290956"/>
+      <w:r>
+        <w:fldChar w:fldCharType="begin"/>
+      </w:r>
+      <w:r>
+        <w:instrText xml:space="preserve"> HYPERLINK \l "_Toc558549338" </w:instrText>
+      </w:r>
+      <w:r>
+        <w:fldChar w:fldCharType="separate"/>
+      </w:r>
+      <w:r>
+        <w:t>Sardar Badar Saghir (SP19-BCS-022)</w:t>
+      </w:r>
+      <w:r>
+        <w:fldChar w:fldCharType="end"/>
+      </w:r>
+      <w:bookmarkEnd w:id="57"/>
+    </w:p>
+    <w:p>
+      <w:pPr>
+        <w:pStyle w:val="4"/>
+      </w:pPr>
+      <w:bookmarkStart w:id="58" w:name="_Toc635322102"/>
+      <w:r>
+        <w:fldChar w:fldCharType="begin"/>
+      </w:r>
+      <w:r>
+        <w:instrText xml:space="preserve"> HYPERLINK \l "_Toc2037759433" </w:instrText>
+      </w:r>
+      <w:r>
+        <w:fldChar w:fldCharType="separate"/>
+      </w:r>
+      <w:r>
+        <w:t>Muhammad Awais (SP19-BCS-033)</w:t>
+      </w:r>
+      <w:r>
+        <w:fldChar w:fldCharType="end"/>
+      </w:r>
+      <w:bookmarkEnd w:id="58"/>
+    </w:p>
+    <w:p>
+      <w:pPr>
+        <w:pStyle w:val="6"/>
+      </w:pPr>
+    </w:p>
+    <w:p>
+      <w:pPr>
+        <w:pStyle w:val="6"/>
+      </w:pPr>
+    </w:p>
+    <w:p>
+      <w:pPr>
+        <w:pStyle w:val="6"/>
+      </w:pPr>
+    </w:p>
+    <w:p>
+      <w:pPr>
+        <w:pStyle w:val="2"/>
+      </w:pPr>
+      <w:bookmarkStart w:id="59" w:name="_Toc1243330103"/>
+      <w:r>
+        <w:rPr>
+          <w:lang w:val="en"/>
+        </w:rPr>
+        <w:t>Lab 11</w:t>
+      </w:r>
+      <w:bookmarkEnd w:id="59"/>
+    </w:p>
+    <w:p>
+      <w:pPr>
+        <w:pStyle w:val="4"/>
+      </w:pPr>
+      <w:bookmarkStart w:id="60" w:name="_Toc1808434824"/>
+      <w:r>
+        <w:t>Common Solution</w:t>
+      </w:r>
+      <w:bookmarkEnd w:id="60"/>
+    </w:p>
+    <w:p>
+      <w:pPr>
+        <w:bidi w:val="0"/>
+      </w:pPr>
+    </w:p>
+    <w:p>
+      <w:pPr>
+        <w:bidi w:val="0"/>
+        <w:rPr>
+          <w:rFonts w:hint="default"/>
+        </w:rPr>
+      </w:pPr>
+      <w:r>
+        <w:rPr>
+          <w:rFonts w:hint="default"/>
+        </w:rPr>
+        <w:t>use  dreamhome;</w:t>
+      </w:r>
+    </w:p>
+    <w:p>
+      <w:pPr>
+        <w:bidi w:val="0"/>
+        <w:rPr>
+          <w:rFonts w:hint="default"/>
+        </w:rPr>
+      </w:pPr>
+      <w:r>
+        <w:rPr>
+          <w:rFonts w:hint="default"/>
+        </w:rPr>
+        <w:t>create table stringOperations(FName varchar(50) NOT NULL,familyName varchar (50) NOT NULL);</w:t>
+      </w:r>
+    </w:p>
+    <w:p>
+      <w:pPr>
+        <w:bidi w:val="0"/>
+        <w:rPr>
+          <w:rFonts w:hint="default"/>
+        </w:rPr>
+      </w:pPr>
+      <w:r>
+        <w:rPr>
+          <w:rFonts w:hint="default"/>
+        </w:rPr>
+        <w:t>insert into stringOperations(FName, familyName) values ('Badar', 'Saghir'),('Fadd', 'Haider'),('Hassan', 'Imad');</w:t>
+      </w:r>
+    </w:p>
+    <w:p>
+      <w:pPr>
+        <w:bidi w:val="0"/>
+        <w:rPr>
+          <w:rFonts w:hint="default"/>
+        </w:rPr>
+      </w:pPr>
+      <w:r>
+        <w:rPr>
+          <w:rFonts w:hint="default"/>
+        </w:rPr>
+        <w:t xml:space="preserve">--CONCATINATION </w:t>
+      </w:r>
+    </w:p>
+    <w:p>
+      <w:pPr>
+        <w:bidi w:val="0"/>
+        <w:rPr>
+          <w:rFonts w:hint="default"/>
+        </w:rPr>
+      </w:pPr>
+      <w:r>
+        <w:rPr>
+          <w:rFonts w:hint="default"/>
+        </w:rPr>
+        <w:t>SELECT CONCAT(Fname, familyName) AS NCString FROM stringOperations;</w:t>
+      </w:r>
+    </w:p>
+    <w:p>
+      <w:pPr>
+        <w:bidi w:val="0"/>
+        <w:rPr>
+          <w:rFonts w:hint="default"/>
+        </w:rPr>
+      </w:pPr>
+      <w:r>
+        <w:rPr>
+          <w:rFonts w:hint="default"/>
+        </w:rPr>
+        <w:t>--extra string funtions</w:t>
+      </w:r>
+    </w:p>
+    <w:p>
+      <w:pPr>
+        <w:bidi w:val="0"/>
+        <w:rPr>
+          <w:rFonts w:hint="default"/>
+        </w:rPr>
+      </w:pPr>
+      <w:r>
+        <w:rPr>
+          <w:rFonts w:hint="default"/>
+        </w:rPr>
+        <w:t>SELECT upper(familyName) FROM stringOperations;</w:t>
+      </w:r>
+    </w:p>
+    <w:p>
+      <w:pPr>
+        <w:bidi w:val="0"/>
+        <w:rPr>
+          <w:rFonts w:hint="default"/>
+        </w:rPr>
+      </w:pPr>
+      <w:r>
+        <w:rPr>
+          <w:rFonts w:hint="default"/>
+        </w:rPr>
+        <w:t>SELECT lower(FName) FROM stringOperations;</w:t>
+      </w:r>
+    </w:p>
+    <w:p>
+      <w:pPr>
+        <w:bidi w:val="0"/>
+        <w:rPr>
+          <w:rFonts w:hint="default"/>
+        </w:rPr>
+      </w:pPr>
+      <w:r>
+        <w:rPr>
+          <w:rFonts w:hint="default"/>
+        </w:rPr>
+        <w:t>SELECT REPLACE('Badar', 'B', '3');</w:t>
+      </w:r>
+    </w:p>
+    <w:p>
+      <w:pPr>
+        <w:bidi w:val="0"/>
+        <w:rPr>
+          <w:rFonts w:hint="default"/>
+        </w:rPr>
+      </w:pPr>
+      <w:r>
+        <w:rPr>
+          <w:rFonts w:hint="default"/>
+        </w:rPr>
+        <w:t>SELECT SPACE(10);</w:t>
+      </w:r>
+    </w:p>
+    <w:p>
+      <w:pPr>
+        <w:bidi w:val="0"/>
+        <w:rPr>
+          <w:rFonts w:hint="default"/>
+        </w:rPr>
+      </w:pPr>
+      <w:r>
+        <w:rPr>
+          <w:rFonts w:hint="default"/>
+        </w:rPr>
+        <w:t>SELECT RIGHT (familyName, 5),familyName  FROM stringOperations;</w:t>
+      </w:r>
+    </w:p>
+    <w:p>
+      <w:pPr>
+        <w:bidi w:val="0"/>
+        <w:rPr>
+          <w:rFonts w:hint="default"/>
+        </w:rPr>
+      </w:pPr>
+      <w:r>
+        <w:rPr>
+          <w:rFonts w:hint="default"/>
+        </w:rPr>
+        <w:t>SELECT LEFT(familyName, 5),familyName FROM  stringOperations;</w:t>
+      </w:r>
+    </w:p>
+    <w:p>
+      <w:pPr>
+        <w:bidi w:val="0"/>
+        <w:rPr>
+          <w:rFonts w:hint="default"/>
+        </w:rPr>
+      </w:pPr>
+      <w:r>
+        <w:rPr>
+          <w:rFonts w:hint="default"/>
+        </w:rPr>
+        <w:t>SELECT ASCII(FName) FROM   stringOperations;</w:t>
+      </w:r>
+    </w:p>
+    <w:p>
+      <w:pPr>
+        <w:bidi w:val="0"/>
+        <w:rPr>
+          <w:rFonts w:hint="default"/>
+        </w:rPr>
+      </w:pPr>
+    </w:p>
+    <w:p>
+      <w:pPr>
+        <w:bidi w:val="0"/>
+        <w:rPr>
+          <w:rFonts w:hint="default"/>
+        </w:rPr>
+      </w:pPr>
+      <w:r>
+        <w:rPr>
+          <w:rFonts w:hint="default"/>
+        </w:rPr>
+        <w:t>--Maths functionSELECT COT(6);</w:t>
+      </w:r>
+    </w:p>
+    <w:p>
+      <w:pPr>
+        <w:bidi w:val="0"/>
+        <w:rPr>
+          <w:rFonts w:hint="default"/>
+        </w:rPr>
+      </w:pPr>
+      <w:r>
+        <w:rPr>
+          <w:rFonts w:hint="default"/>
+        </w:rPr>
+        <w:t>ALTER TABLE stringOperations</w:t>
+      </w:r>
+    </w:p>
+    <w:p>
+      <w:pPr>
+        <w:bidi w:val="0"/>
+        <w:rPr>
+          <w:rFonts w:hint="default"/>
+        </w:rPr>
+      </w:pPr>
+      <w:r>
+        <w:rPr>
+          <w:rFonts w:hint="default"/>
+        </w:rPr>
+        <w:t>ADD Amount float;</w:t>
+      </w:r>
+    </w:p>
+    <w:p>
+      <w:pPr>
+        <w:bidi w:val="0"/>
+        <w:rPr>
+          <w:rFonts w:hint="default"/>
+        </w:rPr>
+      </w:pPr>
+      <w:r>
+        <w:rPr>
+          <w:rFonts w:hint="default"/>
+        </w:rPr>
+        <w:t>UPDATE stringOperations set Amount = (30.5);</w:t>
+      </w:r>
+    </w:p>
+    <w:p>
+      <w:pPr>
+        <w:bidi w:val="0"/>
+        <w:rPr>
+          <w:rFonts w:hint="default"/>
+        </w:rPr>
+      </w:pPr>
+      <w:r>
+        <w:rPr>
+          <w:rFonts w:hint="default"/>
+        </w:rPr>
+        <w:t>SELECT * FROM stringOperations;</w:t>
+      </w:r>
+    </w:p>
+    <w:p>
+      <w:pPr>
+        <w:bidi w:val="0"/>
+        <w:rPr>
+          <w:rFonts w:hint="default"/>
+        </w:rPr>
+      </w:pPr>
+      <w:r>
+        <w:rPr>
+          <w:rFonts w:hint="default"/>
+        </w:rPr>
+        <w:t>SELECT COS(Amount) FROM stringOperations;</w:t>
+      </w:r>
+    </w:p>
+    <w:p>
+      <w:pPr>
+        <w:bidi w:val="0"/>
+        <w:rPr>
+          <w:rFonts w:hint="default"/>
+        </w:rPr>
+      </w:pPr>
+      <w:r>
+        <w:rPr>
+          <w:rFonts w:hint="default"/>
+        </w:rPr>
+        <w:t>SELECT LOG(Amount) FROM stringOperations;</w:t>
+      </w:r>
+    </w:p>
+    <w:p>
+      <w:pPr>
+        <w:bidi w:val="0"/>
+        <w:rPr>
+          <w:rFonts w:hint="default"/>
+        </w:rPr>
+      </w:pPr>
+      <w:r>
+        <w:rPr>
+          <w:rFonts w:hint="default"/>
+        </w:rPr>
+        <w:t>SELECT SQUARE(Amount) FROM stringOperations;</w:t>
+      </w:r>
+    </w:p>
+    <w:p>
+      <w:pPr>
+        <w:bidi w:val="0"/>
+        <w:rPr>
+          <w:rFonts w:hint="default"/>
+        </w:rPr>
+      </w:pPr>
+      <w:r>
+        <w:rPr>
+          <w:rFonts w:hint="default"/>
+        </w:rPr>
+        <w:t>SELECT COUNT(Fname) AS NumberOfNames FROM Staff s ;</w:t>
+      </w:r>
+    </w:p>
+    <w:p>
+      <w:pPr>
+        <w:bidi w:val="0"/>
+        <w:rPr>
+          <w:rFonts w:hint="default"/>
+        </w:rPr>
+      </w:pPr>
+      <w:r>
+        <w:rPr>
+          <w:rFonts w:hint="default"/>
+        </w:rPr>
+        <w:t>SELECT AVG(maxRent) AS 'avg' FROM client;</w:t>
+      </w:r>
+    </w:p>
+    <w:p>
+      <w:pPr>
+        <w:bidi w:val="0"/>
+        <w:rPr>
+          <w:rFonts w:hint="default"/>
+        </w:rPr>
+      </w:pPr>
+      <w:r>
+        <w:rPr>
+          <w:rFonts w:hint="default"/>
+        </w:rPr>
+        <w:t>SELECT MAX(maxRent) AS 'Largest' FROM client;</w:t>
+      </w:r>
+    </w:p>
+    <w:p>
+      <w:pPr>
+        <w:bidi w:val="0"/>
+        <w:rPr>
+          <w:rFonts w:hint="default"/>
+        </w:rPr>
+      </w:pPr>
+      <w:r>
+        <w:rPr>
+          <w:rFonts w:hint="default"/>
+        </w:rPr>
+        <w:t>SELECT MIN(maxRent) AS 'Smallest' FROM client;</w:t>
+      </w:r>
+    </w:p>
+    <w:p>
+      <w:pPr>
+        <w:bidi w:val="0"/>
+        <w:rPr>
+          <w:rFonts w:hint="default"/>
+        </w:rPr>
+      </w:pPr>
+      <w:r>
+        <w:rPr>
+          <w:rFonts w:hint="default"/>
+        </w:rPr>
+        <w:t>SELECT FLOOR(Amount) FROM stringOperations;</w:t>
+      </w:r>
+    </w:p>
+    <w:p>
+      <w:pPr>
+        <w:bidi w:val="0"/>
+        <w:rPr>
+          <w:rFonts w:hint="default"/>
+        </w:rPr>
+      </w:pPr>
+      <w:r>
+        <w:rPr>
+          <w:rFonts w:hint="default"/>
+        </w:rPr>
+        <w:t>SELECT CEILING(Amount) FROM stringOperations;</w:t>
+      </w:r>
+    </w:p>
+    <w:p>
+      <w:pPr>
+        <w:spacing w:beforeLines="0" w:afterLines="0"/>
+        <w:jc w:val="left"/>
+        <w:rPr>
+          <w:rFonts w:hint="default" w:ascii="Monospace" w:hAnsi="Monospace" w:eastAsia="Monospace"/>
+          <w:sz w:val="20"/>
+          <w:szCs w:val="24"/>
+        </w:rPr>
+      </w:pPr>
+    </w:p>
+    <w:p>
+      <w:pPr>
+        <w:pStyle w:val="6"/>
+      </w:pPr>
+    </w:p>
+    <w:p>
+      <w:pPr>
+        <w:pStyle w:val="4"/>
+      </w:pPr>
+      <w:bookmarkStart w:id="61" w:name="_Toc918460366"/>
+      <w:r>
+        <w:t>Abdul Haseeb Khan (SP19-BCS-001)</w:t>
+      </w:r>
+      <w:bookmarkEnd w:id="61"/>
+    </w:p>
+    <w:p>
+      <w:pPr>
+        <w:pStyle w:val="4"/>
+      </w:pPr>
+      <w:bookmarkStart w:id="62" w:name="_Toc969812800"/>
+      <w:r>
+        <w:t>Ashfaq Rahim (SP19-BCS-003)</w:t>
+      </w:r>
+      <w:bookmarkEnd w:id="62"/>
+    </w:p>
+    <w:p>
+      <w:pPr>
+        <w:pStyle w:val="4"/>
+      </w:pPr>
+      <w:bookmarkStart w:id="63" w:name="_Toc581954456"/>
+      <w:r>
+        <w:t>Fahad Afzal (SP19-BCS-006</w:t>
+      </w:r>
+      <w:r>
+        <w:rPr>
+          <w:lang w:val="en"/>
+        </w:rPr>
+        <w:t>)</w:t>
+      </w:r>
+      <w:bookmarkEnd w:id="63"/>
+    </w:p>
+    <w:p>
+      <w:pPr>
+        <w:pStyle w:val="4"/>
+      </w:pPr>
+      <w:bookmarkStart w:id="64" w:name="_Toc1910387622"/>
+      <w:r>
+        <w:t>Hassaan Shahnawaz (SP19-BCS-008)</w:t>
+      </w:r>
+      <w:bookmarkEnd w:id="64"/>
+    </w:p>
+    <w:p>
+      <w:pPr>
+        <w:pStyle w:val="4"/>
+      </w:pPr>
+      <w:bookmarkStart w:id="65" w:name="_Toc331978569"/>
+      <w:r>
+        <w:t>Hassan Ali Jadoon (SP19-BCS-009)</w:t>
+      </w:r>
+      <w:bookmarkEnd w:id="65"/>
+    </w:p>
+    <w:p>
+      <w:pPr>
+        <w:pStyle w:val="4"/>
+      </w:pPr>
+      <w:bookmarkStart w:id="66" w:name="_Toc360428866"/>
+      <w:r>
+        <w:t>Khanzada Haider Ali (SP19-BCS-013)</w:t>
+      </w:r>
+      <w:bookmarkEnd w:id="66"/>
+    </w:p>
+    <w:p>
+      <w:pPr>
+        <w:pStyle w:val="4"/>
+      </w:pPr>
+      <w:bookmarkStart w:id="67" w:name="_Toc1672081791"/>
+      <w:r>
+        <w:t>Imad Ahmad (SP19-BCS-011)</w:t>
+      </w:r>
+      <w:bookmarkEnd w:id="67"/>
+    </w:p>
+    <w:p>
+      <w:pPr>
+        <w:pStyle w:val="4"/>
+      </w:pPr>
+      <w:bookmarkStart w:id="68" w:name="_Toc1372132940"/>
+      <w:r>
+        <w:fldChar w:fldCharType="begin"/>
+      </w:r>
+      <w:r>
+        <w:instrText xml:space="preserve"> HYPERLINK \l "_Toc558549338" </w:instrText>
+      </w:r>
+      <w:r>
+        <w:fldChar w:fldCharType="separate"/>
+      </w:r>
+      <w:r>
+        <w:t>Sardar Badar Saghir (SP19-BCS-022)</w:t>
+      </w:r>
+      <w:r>
+        <w:fldChar w:fldCharType="end"/>
+      </w:r>
+      <w:bookmarkEnd w:id="68"/>
+    </w:p>
+    <w:p>
+      <w:pPr>
+        <w:spacing w:beforeLines="0" w:afterLines="0"/>
+        <w:jc w:val="left"/>
+        <w:rPr>
+          <w:rFonts w:hint="default" w:ascii="Monospace" w:hAnsi="Monospace" w:eastAsia="Monospace"/>
+          <w:sz w:val="20"/>
+          <w:szCs w:val="24"/>
+        </w:rPr>
+      </w:pPr>
+      <w:r>
+        <w:rPr>
+          <w:rFonts w:hint="default" w:ascii="Monospace" w:hAnsi="Monospace" w:eastAsia="Monospace"/>
+          <w:b/>
+          <w:color w:val="800000"/>
+          <w:sz w:val="20"/>
+          <w:szCs w:val="24"/>
+        </w:rPr>
+        <w:t>use</w:t>
+      </w:r>
+      <w:r>
+        <w:rPr>
+          <w:rFonts w:hint="default" w:ascii="Monospace" w:hAnsi="Monospace" w:eastAsia="Monospace"/>
+          <w:color w:val="303030"/>
+          <w:sz w:val="20"/>
+          <w:szCs w:val="24"/>
+        </w:rPr>
+        <w:t xml:space="preserve">  </w:t>
+      </w:r>
+      <w:r>
+        <w:rPr>
+          <w:rFonts w:hint="default" w:ascii="Monospace" w:hAnsi="Monospace" w:eastAsia="Monospace"/>
+          <w:color w:val="000000"/>
+          <w:sz w:val="20"/>
+          <w:szCs w:val="24"/>
+        </w:rPr>
+        <w:t>dreamhome</w:t>
+      </w:r>
+      <w:r>
+        <w:rPr>
+          <w:rFonts w:hint="default" w:ascii="Monospace" w:hAnsi="Monospace" w:eastAsia="Monospace"/>
+          <w:color w:val="FF0000"/>
+          <w:sz w:val="20"/>
+          <w:szCs w:val="24"/>
+        </w:rPr>
+        <w:t>;</w:t>
+      </w:r>
+    </w:p>
+    <w:p>
+      <w:pPr>
+        <w:spacing w:beforeLines="0" w:afterLines="0"/>
+        <w:jc w:val="left"/>
+        <w:rPr>
+          <w:rFonts w:hint="default" w:ascii="Monospace" w:hAnsi="Monospace" w:eastAsia="Monospace"/>
+          <w:sz w:val="20"/>
+          <w:szCs w:val="24"/>
+        </w:rPr>
+      </w:pPr>
+      <w:r>
+        <w:rPr>
+          <w:rFonts w:hint="default" w:ascii="Monospace" w:hAnsi="Monospace" w:eastAsia="Monospace"/>
+          <w:b/>
+          <w:color w:val="800000"/>
+          <w:sz w:val="20"/>
+          <w:szCs w:val="24"/>
+        </w:rPr>
+        <w:t>create</w:t>
+      </w:r>
+      <w:r>
+        <w:rPr>
+          <w:rFonts w:hint="default" w:ascii="Monospace" w:hAnsi="Monospace" w:eastAsia="Monospace"/>
+          <w:color w:val="303030"/>
+          <w:sz w:val="20"/>
+          <w:szCs w:val="24"/>
+        </w:rPr>
+        <w:t xml:space="preserve"> </w:t>
+      </w:r>
+      <w:r>
+        <w:rPr>
+          <w:rFonts w:hint="default" w:ascii="Monospace" w:hAnsi="Monospace" w:eastAsia="Monospace"/>
+          <w:b/>
+          <w:color w:val="800000"/>
+          <w:sz w:val="20"/>
+          <w:szCs w:val="24"/>
+        </w:rPr>
+        <w:t>table</w:t>
+      </w:r>
+      <w:r>
+        <w:rPr>
+          <w:rFonts w:hint="default" w:ascii="Monospace" w:hAnsi="Monospace" w:eastAsia="Monospace"/>
+          <w:color w:val="303030"/>
+          <w:sz w:val="20"/>
+          <w:szCs w:val="24"/>
+        </w:rPr>
+        <w:t xml:space="preserve"> </w:t>
+      </w:r>
+      <w:r>
+        <w:rPr>
+          <w:rFonts w:hint="default" w:ascii="Monospace" w:hAnsi="Monospace" w:eastAsia="Monospace"/>
+          <w:color w:val="000000"/>
+          <w:sz w:val="20"/>
+          <w:szCs w:val="24"/>
+        </w:rPr>
+        <w:t>stringOperations</w:t>
+      </w:r>
+      <w:r>
+        <w:rPr>
+          <w:rFonts w:hint="default" w:ascii="Monospace" w:hAnsi="Monospace" w:eastAsia="Monospace"/>
+          <w:color w:val="303030"/>
+          <w:sz w:val="20"/>
+          <w:szCs w:val="24"/>
+        </w:rPr>
+        <w:t>(</w:t>
+      </w:r>
+      <w:r>
+        <w:rPr>
+          <w:rFonts w:hint="default" w:ascii="Monospace" w:hAnsi="Monospace" w:eastAsia="Monospace"/>
+          <w:color w:val="000000"/>
+          <w:sz w:val="20"/>
+          <w:szCs w:val="24"/>
+        </w:rPr>
+        <w:t>FName</w:t>
+      </w:r>
+      <w:r>
+        <w:rPr>
+          <w:rFonts w:hint="default" w:ascii="Monospace" w:hAnsi="Monospace" w:eastAsia="Monospace"/>
+          <w:color w:val="303030"/>
+          <w:sz w:val="20"/>
+          <w:szCs w:val="24"/>
+        </w:rPr>
+        <w:t xml:space="preserve"> </w:t>
+      </w:r>
+      <w:r>
+        <w:rPr>
+          <w:rFonts w:hint="default" w:ascii="Monospace" w:hAnsi="Monospace" w:eastAsia="Monospace"/>
+          <w:b/>
+          <w:color w:val="000080"/>
+          <w:sz w:val="20"/>
+          <w:szCs w:val="24"/>
+        </w:rPr>
+        <w:t>varchar</w:t>
+      </w:r>
+      <w:r>
+        <w:rPr>
+          <w:rFonts w:hint="default" w:ascii="Monospace" w:hAnsi="Monospace" w:eastAsia="Monospace"/>
+          <w:color w:val="303030"/>
+          <w:sz w:val="20"/>
+          <w:szCs w:val="24"/>
+        </w:rPr>
+        <w:t>(</w:t>
+      </w:r>
+      <w:r>
+        <w:rPr>
+          <w:rFonts w:hint="default" w:ascii="Monospace" w:hAnsi="Monospace" w:eastAsia="Monospace"/>
+          <w:color w:val="0000FF"/>
+          <w:sz w:val="20"/>
+          <w:szCs w:val="24"/>
+        </w:rPr>
+        <w:t>50</w:t>
+      </w:r>
+      <w:r>
+        <w:rPr>
+          <w:rFonts w:hint="default" w:ascii="Monospace" w:hAnsi="Monospace" w:eastAsia="Monospace"/>
+          <w:color w:val="303030"/>
+          <w:sz w:val="20"/>
+          <w:szCs w:val="24"/>
+        </w:rPr>
+        <w:t xml:space="preserve">) </w:t>
+      </w:r>
+      <w:r>
+        <w:rPr>
+          <w:rFonts w:hint="default" w:ascii="Monospace" w:hAnsi="Monospace" w:eastAsia="Monospace"/>
+          <w:b/>
+          <w:color w:val="800000"/>
+          <w:sz w:val="20"/>
+          <w:szCs w:val="24"/>
+        </w:rPr>
+        <w:t>NOT</w:t>
+      </w:r>
+      <w:r>
+        <w:rPr>
+          <w:rFonts w:hint="default" w:ascii="Monospace" w:hAnsi="Monospace" w:eastAsia="Monospace"/>
+          <w:color w:val="303030"/>
+          <w:sz w:val="20"/>
+          <w:szCs w:val="24"/>
+        </w:rPr>
+        <w:t xml:space="preserve"> </w:t>
+      </w:r>
+      <w:r>
+        <w:rPr>
+          <w:rFonts w:hint="default" w:ascii="Monospace" w:hAnsi="Monospace" w:eastAsia="Monospace"/>
+          <w:b/>
+          <w:color w:val="800000"/>
+          <w:sz w:val="20"/>
+          <w:szCs w:val="24"/>
+        </w:rPr>
+        <w:t>NULL</w:t>
+      </w:r>
+      <w:r>
+        <w:rPr>
+          <w:rFonts w:hint="default" w:ascii="Monospace" w:hAnsi="Monospace" w:eastAsia="Monospace"/>
+          <w:color w:val="303030"/>
+          <w:sz w:val="20"/>
+          <w:szCs w:val="24"/>
+        </w:rPr>
+        <w:t>,</w:t>
+      </w:r>
+      <w:r>
+        <w:rPr>
+          <w:rFonts w:hint="default" w:ascii="Monospace" w:hAnsi="Monospace" w:eastAsia="Monospace"/>
+          <w:color w:val="000000"/>
+          <w:sz w:val="20"/>
+          <w:szCs w:val="24"/>
+        </w:rPr>
+        <w:t>familyName</w:t>
+      </w:r>
+      <w:r>
+        <w:rPr>
+          <w:rFonts w:hint="default" w:ascii="Monospace" w:hAnsi="Monospace" w:eastAsia="Monospace"/>
+          <w:color w:val="303030"/>
+          <w:sz w:val="20"/>
+          <w:szCs w:val="24"/>
+        </w:rPr>
+        <w:t xml:space="preserve"> </w:t>
+      </w:r>
+      <w:r>
+        <w:rPr>
+          <w:rFonts w:hint="default" w:ascii="Monospace" w:hAnsi="Monospace" w:eastAsia="Monospace"/>
+          <w:b/>
+          <w:color w:val="000080"/>
+          <w:sz w:val="20"/>
+          <w:szCs w:val="24"/>
+        </w:rPr>
+        <w:t>varchar</w:t>
+      </w:r>
+      <w:r>
+        <w:rPr>
+          <w:rFonts w:hint="default" w:ascii="Monospace" w:hAnsi="Monospace" w:eastAsia="Monospace"/>
+          <w:color w:val="303030"/>
+          <w:sz w:val="20"/>
+          <w:szCs w:val="24"/>
+        </w:rPr>
+        <w:t xml:space="preserve"> (</w:t>
+      </w:r>
+      <w:r>
+        <w:rPr>
+          <w:rFonts w:hint="default" w:ascii="Monospace" w:hAnsi="Monospace" w:eastAsia="Monospace"/>
+          <w:color w:val="0000FF"/>
+          <w:sz w:val="20"/>
+          <w:szCs w:val="24"/>
+        </w:rPr>
+        <w:t>50</w:t>
+      </w:r>
+      <w:r>
+        <w:rPr>
+          <w:rFonts w:hint="default" w:ascii="Monospace" w:hAnsi="Monospace" w:eastAsia="Monospace"/>
+          <w:color w:val="303030"/>
+          <w:sz w:val="20"/>
+          <w:szCs w:val="24"/>
+        </w:rPr>
+        <w:t xml:space="preserve">) </w:t>
+      </w:r>
+      <w:r>
+        <w:rPr>
+          <w:rFonts w:hint="default" w:ascii="Monospace" w:hAnsi="Monospace" w:eastAsia="Monospace"/>
+          <w:b/>
+          <w:color w:val="800000"/>
+          <w:sz w:val="20"/>
+          <w:szCs w:val="24"/>
+        </w:rPr>
+        <w:t>NOT</w:t>
+      </w:r>
+      <w:r>
+        <w:rPr>
+          <w:rFonts w:hint="default" w:ascii="Monospace" w:hAnsi="Monospace" w:eastAsia="Monospace"/>
+          <w:color w:val="303030"/>
+          <w:sz w:val="20"/>
+          <w:szCs w:val="24"/>
+        </w:rPr>
+        <w:t xml:space="preserve"> </w:t>
+      </w:r>
+      <w:r>
+        <w:rPr>
+          <w:rFonts w:hint="default" w:ascii="Monospace" w:hAnsi="Monospace" w:eastAsia="Monospace"/>
+          <w:b/>
+          <w:color w:val="800000"/>
+          <w:sz w:val="20"/>
+          <w:szCs w:val="24"/>
+        </w:rPr>
+        <w:t>NULL</w:t>
+      </w:r>
+      <w:r>
+        <w:rPr>
+          <w:rFonts w:hint="default" w:ascii="Monospace" w:hAnsi="Monospace" w:eastAsia="Monospace"/>
+          <w:color w:val="303030"/>
+          <w:sz w:val="20"/>
+          <w:szCs w:val="24"/>
+        </w:rPr>
+        <w:t>)</w:t>
+      </w:r>
+      <w:r>
+        <w:rPr>
+          <w:rFonts w:hint="default" w:ascii="Monospace" w:hAnsi="Monospace" w:eastAsia="Monospace"/>
+          <w:color w:val="FF0000"/>
+          <w:sz w:val="20"/>
+          <w:szCs w:val="24"/>
+        </w:rPr>
+        <w:t>;</w:t>
+      </w:r>
+    </w:p>
+    <w:p>
+      <w:pPr>
+        <w:spacing w:beforeLines="0" w:afterLines="0"/>
+        <w:jc w:val="left"/>
+        <w:rPr>
+          <w:rFonts w:hint="default" w:ascii="Monospace" w:hAnsi="Monospace" w:eastAsia="Monospace"/>
+          <w:sz w:val="20"/>
+          <w:szCs w:val="24"/>
+        </w:rPr>
+      </w:pPr>
+      <w:r>
+        <w:rPr>
+          <w:rFonts w:hint="default" w:ascii="Monospace" w:hAnsi="Monospace" w:eastAsia="Monospace"/>
+          <w:b/>
+          <w:color w:val="800000"/>
+          <w:sz w:val="20"/>
+          <w:szCs w:val="24"/>
+        </w:rPr>
+        <w:t>insert</w:t>
+      </w:r>
+      <w:r>
+        <w:rPr>
+          <w:rFonts w:hint="default" w:ascii="Monospace" w:hAnsi="Monospace" w:eastAsia="Monospace"/>
+          <w:color w:val="303030"/>
+          <w:sz w:val="20"/>
+          <w:szCs w:val="24"/>
+        </w:rPr>
+        <w:t xml:space="preserve"> </w:t>
+      </w:r>
+      <w:r>
+        <w:rPr>
+          <w:rFonts w:hint="default" w:ascii="Monospace" w:hAnsi="Monospace" w:eastAsia="Monospace"/>
+          <w:b/>
+          <w:color w:val="800000"/>
+          <w:sz w:val="20"/>
+          <w:szCs w:val="24"/>
+        </w:rPr>
+        <w:t>into</w:t>
+      </w:r>
+      <w:r>
+        <w:rPr>
+          <w:rFonts w:hint="default" w:ascii="Monospace" w:hAnsi="Monospace" w:eastAsia="Monospace"/>
+          <w:color w:val="303030"/>
+          <w:sz w:val="20"/>
+          <w:szCs w:val="24"/>
+        </w:rPr>
+        <w:t xml:space="preserve"> </w:t>
+      </w:r>
+      <w:r>
+        <w:rPr>
+          <w:rFonts w:hint="default" w:ascii="Monospace" w:hAnsi="Monospace" w:eastAsia="Monospace"/>
+          <w:color w:val="000000"/>
+          <w:sz w:val="20"/>
+          <w:szCs w:val="24"/>
+        </w:rPr>
+        <w:t>stringOperations</w:t>
+      </w:r>
+      <w:r>
+        <w:rPr>
+          <w:rFonts w:hint="default" w:ascii="Monospace" w:hAnsi="Monospace" w:eastAsia="Monospace"/>
+          <w:color w:val="303030"/>
+          <w:sz w:val="20"/>
+          <w:szCs w:val="24"/>
+        </w:rPr>
+        <w:t>(</w:t>
+      </w:r>
+      <w:r>
+        <w:rPr>
+          <w:rFonts w:hint="default" w:ascii="Monospace" w:hAnsi="Monospace" w:eastAsia="Monospace"/>
+          <w:color w:val="000000"/>
+          <w:sz w:val="20"/>
+          <w:szCs w:val="24"/>
+        </w:rPr>
+        <w:t>FName</w:t>
+      </w:r>
+      <w:r>
+        <w:rPr>
+          <w:rFonts w:hint="default" w:ascii="Monospace" w:hAnsi="Monospace" w:eastAsia="Monospace"/>
+          <w:color w:val="303030"/>
+          <w:sz w:val="20"/>
+          <w:szCs w:val="24"/>
+        </w:rPr>
+        <w:t xml:space="preserve">, </w:t>
+      </w:r>
+      <w:r>
+        <w:rPr>
+          <w:rFonts w:hint="default" w:ascii="Monospace" w:hAnsi="Monospace" w:eastAsia="Monospace"/>
+          <w:color w:val="000000"/>
+          <w:sz w:val="20"/>
+          <w:szCs w:val="24"/>
+        </w:rPr>
+        <w:t>familyName</w:t>
+      </w:r>
+      <w:r>
+        <w:rPr>
+          <w:rFonts w:hint="default" w:ascii="Monospace" w:hAnsi="Monospace" w:eastAsia="Monospace"/>
+          <w:color w:val="303030"/>
+          <w:sz w:val="20"/>
+          <w:szCs w:val="24"/>
+        </w:rPr>
+        <w:t xml:space="preserve">) </w:t>
+      </w:r>
+      <w:r>
+        <w:rPr>
+          <w:rFonts w:hint="default" w:ascii="Monospace" w:hAnsi="Monospace" w:eastAsia="Monospace"/>
+          <w:b/>
+          <w:color w:val="800000"/>
+          <w:sz w:val="20"/>
+          <w:szCs w:val="24"/>
+        </w:rPr>
+        <w:t>values</w:t>
+      </w:r>
+      <w:r>
+        <w:rPr>
+          <w:rFonts w:hint="default" w:ascii="Monospace" w:hAnsi="Monospace" w:eastAsia="Monospace"/>
+          <w:color w:val="303030"/>
+          <w:sz w:val="20"/>
+          <w:szCs w:val="24"/>
+        </w:rPr>
+        <w:t xml:space="preserve"> (</w:t>
+      </w:r>
+      <w:r>
+        <w:rPr>
+          <w:rFonts w:hint="default" w:ascii="Monospace" w:hAnsi="Monospace" w:eastAsia="Monospace"/>
+          <w:color w:val="008000"/>
+          <w:sz w:val="20"/>
+          <w:szCs w:val="24"/>
+        </w:rPr>
+        <w:t>'Badar'</w:t>
+      </w:r>
+      <w:r>
+        <w:rPr>
+          <w:rFonts w:hint="default" w:ascii="Monospace" w:hAnsi="Monospace" w:eastAsia="Monospace"/>
+          <w:color w:val="303030"/>
+          <w:sz w:val="20"/>
+          <w:szCs w:val="24"/>
+        </w:rPr>
+        <w:t xml:space="preserve">, </w:t>
+      </w:r>
+      <w:r>
+        <w:rPr>
+          <w:rFonts w:hint="default" w:ascii="Monospace" w:hAnsi="Monospace" w:eastAsia="Monospace"/>
+          <w:color w:val="008000"/>
+          <w:sz w:val="20"/>
+          <w:szCs w:val="24"/>
+        </w:rPr>
+        <w:t>'Saghir'</w:t>
+      </w:r>
+      <w:r>
+        <w:rPr>
+          <w:rFonts w:hint="default" w:ascii="Monospace" w:hAnsi="Monospace" w:eastAsia="Monospace"/>
+          <w:color w:val="303030"/>
+          <w:sz w:val="20"/>
+          <w:szCs w:val="24"/>
+        </w:rPr>
+        <w:t>),(</w:t>
+      </w:r>
+      <w:r>
+        <w:rPr>
+          <w:rFonts w:hint="default" w:ascii="Monospace" w:hAnsi="Monospace" w:eastAsia="Monospace"/>
+          <w:color w:val="008000"/>
+          <w:sz w:val="20"/>
+          <w:szCs w:val="24"/>
+        </w:rPr>
+        <w:t>'Fadd'</w:t>
+      </w:r>
+      <w:r>
+        <w:rPr>
+          <w:rFonts w:hint="default" w:ascii="Monospace" w:hAnsi="Monospace" w:eastAsia="Monospace"/>
+          <w:color w:val="303030"/>
+          <w:sz w:val="20"/>
+          <w:szCs w:val="24"/>
+        </w:rPr>
+        <w:t xml:space="preserve">, </w:t>
+      </w:r>
+      <w:r>
+        <w:rPr>
+          <w:rFonts w:hint="default" w:ascii="Monospace" w:hAnsi="Monospace" w:eastAsia="Monospace"/>
+          <w:color w:val="008000"/>
+          <w:sz w:val="20"/>
+          <w:szCs w:val="24"/>
+        </w:rPr>
+        <w:t>'Haider'</w:t>
+      </w:r>
+      <w:r>
+        <w:rPr>
+          <w:rFonts w:hint="default" w:ascii="Monospace" w:hAnsi="Monospace" w:eastAsia="Monospace"/>
+          <w:color w:val="303030"/>
+          <w:sz w:val="20"/>
+          <w:szCs w:val="24"/>
+        </w:rPr>
+        <w:t>),(</w:t>
+      </w:r>
+      <w:r>
+        <w:rPr>
+          <w:rFonts w:hint="default" w:ascii="Monospace" w:hAnsi="Monospace" w:eastAsia="Monospace"/>
+          <w:color w:val="008000"/>
+          <w:sz w:val="20"/>
+          <w:szCs w:val="24"/>
+        </w:rPr>
+        <w:t>'Hassan'</w:t>
+      </w:r>
+      <w:r>
+        <w:rPr>
+          <w:rFonts w:hint="default" w:ascii="Monospace" w:hAnsi="Monospace" w:eastAsia="Monospace"/>
+          <w:color w:val="303030"/>
+          <w:sz w:val="20"/>
+          <w:szCs w:val="24"/>
+        </w:rPr>
+        <w:t xml:space="preserve">, </w:t>
+      </w:r>
+      <w:r>
+        <w:rPr>
+          <w:rFonts w:hint="default" w:ascii="Monospace" w:hAnsi="Monospace" w:eastAsia="Monospace"/>
+          <w:color w:val="008000"/>
+          <w:sz w:val="20"/>
+          <w:szCs w:val="24"/>
+        </w:rPr>
+        <w:t>'Imad'</w:t>
+      </w:r>
+      <w:r>
+        <w:rPr>
+          <w:rFonts w:hint="default" w:ascii="Monospace" w:hAnsi="Monospace" w:eastAsia="Monospace"/>
+          <w:color w:val="303030"/>
+          <w:sz w:val="20"/>
+          <w:szCs w:val="24"/>
+        </w:rPr>
+        <w:t>)</w:t>
+      </w:r>
+      <w:r>
+        <w:rPr>
+          <w:rFonts w:hint="default" w:ascii="Monospace" w:hAnsi="Monospace" w:eastAsia="Monospace"/>
+          <w:color w:val="FF0000"/>
+          <w:sz w:val="20"/>
+          <w:szCs w:val="24"/>
+        </w:rPr>
+        <w:t>;</w:t>
+      </w:r>
+    </w:p>
+    <w:p>
+      <w:pPr>
+        <w:spacing w:beforeLines="0" w:afterLines="0"/>
+        <w:jc w:val="left"/>
+        <w:rPr>
+          <w:rFonts w:hint="default" w:ascii="Monospace" w:hAnsi="Monospace" w:eastAsia="Monospace"/>
+          <w:sz w:val="20"/>
+          <w:szCs w:val="24"/>
+        </w:rPr>
+      </w:pPr>
+      <w:r>
+        <w:rPr>
+          <w:rFonts w:hint="default" w:ascii="Monospace" w:hAnsi="Monospace" w:eastAsia="Monospace"/>
+          <w:color w:val="808080"/>
+          <w:sz w:val="20"/>
+          <w:szCs w:val="24"/>
+        </w:rPr>
+        <w:t xml:space="preserve">--CONCATINATION </w:t>
+      </w:r>
+    </w:p>
+    <w:p>
+      <w:pPr>
+        <w:spacing w:beforeLines="0" w:afterLines="0"/>
+        <w:jc w:val="left"/>
+        <w:rPr>
+          <w:rFonts w:hint="default" w:ascii="Monospace" w:hAnsi="Monospace" w:eastAsia="Monospace"/>
+          <w:sz w:val="20"/>
+          <w:szCs w:val="24"/>
+        </w:rPr>
+      </w:pPr>
+      <w:r>
+        <w:rPr>
+          <w:rFonts w:hint="default" w:ascii="Monospace" w:hAnsi="Monospace" w:eastAsia="Monospace"/>
+          <w:b/>
+          <w:color w:val="800000"/>
+          <w:sz w:val="20"/>
+          <w:szCs w:val="24"/>
+        </w:rPr>
+        <w:t>SELECT</w:t>
+      </w:r>
+      <w:r>
+        <w:rPr>
+          <w:rFonts w:hint="default" w:ascii="Monospace" w:hAnsi="Monospace" w:eastAsia="Monospace"/>
+          <w:color w:val="303030"/>
+          <w:sz w:val="20"/>
+          <w:szCs w:val="24"/>
+        </w:rPr>
+        <w:t xml:space="preserve"> </w:t>
+      </w:r>
+      <w:r>
+        <w:rPr>
+          <w:rFonts w:hint="default" w:ascii="Monospace" w:hAnsi="Monospace" w:eastAsia="Monospace"/>
+          <w:b/>
+          <w:color w:val="000080"/>
+          <w:sz w:val="20"/>
+          <w:szCs w:val="24"/>
+        </w:rPr>
+        <w:t>CONCAT</w:t>
+      </w:r>
+      <w:r>
+        <w:rPr>
+          <w:rFonts w:hint="default" w:ascii="Monospace" w:hAnsi="Monospace" w:eastAsia="Monospace"/>
+          <w:color w:val="303030"/>
+          <w:sz w:val="20"/>
+          <w:szCs w:val="24"/>
+        </w:rPr>
+        <w:t>(</w:t>
+      </w:r>
+      <w:r>
+        <w:rPr>
+          <w:rFonts w:hint="default" w:ascii="Monospace" w:hAnsi="Monospace" w:eastAsia="Monospace"/>
+          <w:color w:val="000000"/>
+          <w:sz w:val="20"/>
+          <w:szCs w:val="24"/>
+        </w:rPr>
+        <w:t>Fname</w:t>
+      </w:r>
+      <w:r>
+        <w:rPr>
+          <w:rFonts w:hint="default" w:ascii="Monospace" w:hAnsi="Monospace" w:eastAsia="Monospace"/>
+          <w:color w:val="303030"/>
+          <w:sz w:val="20"/>
+          <w:szCs w:val="24"/>
+        </w:rPr>
+        <w:t xml:space="preserve">, </w:t>
+      </w:r>
+      <w:r>
+        <w:rPr>
+          <w:rFonts w:hint="default" w:ascii="Monospace" w:hAnsi="Monospace" w:eastAsia="Monospace"/>
+          <w:color w:val="000000"/>
+          <w:sz w:val="20"/>
+          <w:szCs w:val="24"/>
+        </w:rPr>
+        <w:t>familyName</w:t>
+      </w:r>
+      <w:r>
+        <w:rPr>
+          <w:rFonts w:hint="default" w:ascii="Monospace" w:hAnsi="Monospace" w:eastAsia="Monospace"/>
+          <w:color w:val="303030"/>
+          <w:sz w:val="20"/>
+          <w:szCs w:val="24"/>
+        </w:rPr>
+        <w:t xml:space="preserve">) </w:t>
+      </w:r>
+      <w:r>
+        <w:rPr>
+          <w:rFonts w:hint="default" w:ascii="Monospace" w:hAnsi="Monospace" w:eastAsia="Monospace"/>
+          <w:b/>
+          <w:color w:val="800000"/>
+          <w:sz w:val="20"/>
+          <w:szCs w:val="24"/>
+        </w:rPr>
+        <w:t>AS</w:t>
+      </w:r>
+      <w:r>
+        <w:rPr>
+          <w:rFonts w:hint="default" w:ascii="Monospace" w:hAnsi="Monospace" w:eastAsia="Monospace"/>
+          <w:color w:val="303030"/>
+          <w:sz w:val="20"/>
+          <w:szCs w:val="24"/>
+        </w:rPr>
+        <w:t xml:space="preserve"> </w:t>
+      </w:r>
+      <w:r>
+        <w:rPr>
+          <w:rFonts w:hint="default" w:ascii="Monospace" w:hAnsi="Monospace" w:eastAsia="Monospace"/>
+          <w:color w:val="000000"/>
+          <w:sz w:val="20"/>
+          <w:szCs w:val="24"/>
+        </w:rPr>
+        <w:t>NCString</w:t>
+      </w:r>
+      <w:r>
+        <w:rPr>
+          <w:rFonts w:hint="default" w:ascii="Monospace" w:hAnsi="Monospace" w:eastAsia="Monospace"/>
+          <w:color w:val="303030"/>
+          <w:sz w:val="20"/>
+          <w:szCs w:val="24"/>
+        </w:rPr>
+        <w:t xml:space="preserve"> </w:t>
+      </w:r>
+      <w:r>
+        <w:rPr>
+          <w:rFonts w:hint="default" w:ascii="Monospace" w:hAnsi="Monospace" w:eastAsia="Monospace"/>
+          <w:b/>
+          <w:color w:val="800000"/>
+          <w:sz w:val="20"/>
+          <w:szCs w:val="24"/>
+        </w:rPr>
+        <w:t>FROM</w:t>
+      </w:r>
+      <w:r>
+        <w:rPr>
+          <w:rFonts w:hint="default" w:ascii="Monospace" w:hAnsi="Monospace" w:eastAsia="Monospace"/>
+          <w:color w:val="303030"/>
+          <w:sz w:val="20"/>
+          <w:szCs w:val="24"/>
+        </w:rPr>
+        <w:t xml:space="preserve"> </w:t>
+      </w:r>
+      <w:r>
+        <w:rPr>
+          <w:rFonts w:hint="default" w:ascii="Monospace" w:hAnsi="Monospace" w:eastAsia="Monospace"/>
+          <w:color w:val="000000"/>
+          <w:sz w:val="20"/>
+          <w:szCs w:val="24"/>
+        </w:rPr>
+        <w:t>stringOperations</w:t>
+      </w:r>
+      <w:r>
+        <w:rPr>
+          <w:rFonts w:hint="default" w:ascii="Monospace" w:hAnsi="Monospace" w:eastAsia="Monospace"/>
+          <w:color w:val="FF0000"/>
+          <w:sz w:val="20"/>
+          <w:szCs w:val="24"/>
+        </w:rPr>
+        <w:t>;</w:t>
+      </w:r>
+    </w:p>
+    <w:p>
+      <w:pPr>
+        <w:spacing w:beforeLines="0" w:afterLines="0"/>
+        <w:jc w:val="left"/>
+        <w:rPr>
+          <w:rFonts w:hint="default" w:ascii="Monospace" w:hAnsi="Monospace" w:eastAsia="Monospace"/>
+          <w:sz w:val="20"/>
+          <w:szCs w:val="24"/>
+        </w:rPr>
+      </w:pPr>
+      <w:r>
+        <w:rPr>
+          <w:rFonts w:hint="default" w:ascii="Monospace" w:hAnsi="Monospace" w:eastAsia="Monospace"/>
+          <w:color w:val="808080"/>
+          <w:sz w:val="20"/>
+          <w:szCs w:val="24"/>
+        </w:rPr>
+        <w:t>--extra string funtions</w:t>
+      </w:r>
+    </w:p>
+    <w:p>
+      <w:pPr>
+        <w:spacing w:beforeLines="0" w:afterLines="0"/>
+        <w:jc w:val="left"/>
+        <w:rPr>
+          <w:rFonts w:hint="default" w:ascii="Monospace" w:hAnsi="Monospace" w:eastAsia="Monospace"/>
+          <w:sz w:val="20"/>
+          <w:szCs w:val="24"/>
+        </w:rPr>
+      </w:pPr>
+      <w:r>
+        <w:rPr>
+          <w:rFonts w:hint="default" w:ascii="Monospace" w:hAnsi="Monospace" w:eastAsia="Monospace"/>
+          <w:b/>
+          <w:color w:val="800000"/>
+          <w:sz w:val="20"/>
+          <w:szCs w:val="24"/>
+        </w:rPr>
+        <w:t>SELECT</w:t>
+      </w:r>
+      <w:r>
+        <w:rPr>
+          <w:rFonts w:hint="default" w:ascii="Monospace" w:hAnsi="Monospace" w:eastAsia="Monospace"/>
+          <w:color w:val="303030"/>
+          <w:sz w:val="20"/>
+          <w:szCs w:val="24"/>
+        </w:rPr>
+        <w:t xml:space="preserve"> </w:t>
+      </w:r>
+      <w:r>
+        <w:rPr>
+          <w:rFonts w:hint="default" w:ascii="Monospace" w:hAnsi="Monospace" w:eastAsia="Monospace"/>
+          <w:b/>
+          <w:color w:val="000080"/>
+          <w:sz w:val="20"/>
+          <w:szCs w:val="24"/>
+        </w:rPr>
+        <w:t>upper</w:t>
+      </w:r>
+      <w:r>
+        <w:rPr>
+          <w:rFonts w:hint="default" w:ascii="Monospace" w:hAnsi="Monospace" w:eastAsia="Monospace"/>
+          <w:color w:val="303030"/>
+          <w:sz w:val="20"/>
+          <w:szCs w:val="24"/>
+        </w:rPr>
+        <w:t>(</w:t>
+      </w:r>
+      <w:r>
+        <w:rPr>
+          <w:rFonts w:hint="default" w:ascii="Monospace" w:hAnsi="Monospace" w:eastAsia="Monospace"/>
+          <w:color w:val="000000"/>
+          <w:sz w:val="20"/>
+          <w:szCs w:val="24"/>
+        </w:rPr>
+        <w:t>familyName</w:t>
+      </w:r>
+      <w:r>
+        <w:rPr>
+          <w:rFonts w:hint="default" w:ascii="Monospace" w:hAnsi="Monospace" w:eastAsia="Monospace"/>
+          <w:color w:val="303030"/>
+          <w:sz w:val="20"/>
+          <w:szCs w:val="24"/>
+        </w:rPr>
+        <w:t xml:space="preserve">) </w:t>
+      </w:r>
+      <w:r>
+        <w:rPr>
+          <w:rFonts w:hint="default" w:ascii="Monospace" w:hAnsi="Monospace" w:eastAsia="Monospace"/>
+          <w:b/>
+          <w:color w:val="800000"/>
+          <w:sz w:val="20"/>
+          <w:szCs w:val="24"/>
+        </w:rPr>
+        <w:t>FROM</w:t>
+      </w:r>
+      <w:r>
+        <w:rPr>
+          <w:rFonts w:hint="default" w:ascii="Monospace" w:hAnsi="Monospace" w:eastAsia="Monospace"/>
+          <w:color w:val="303030"/>
+          <w:sz w:val="20"/>
+          <w:szCs w:val="24"/>
+        </w:rPr>
+        <w:t xml:space="preserve"> </w:t>
+      </w:r>
+      <w:r>
+        <w:rPr>
+          <w:rFonts w:hint="default" w:ascii="Monospace" w:hAnsi="Monospace" w:eastAsia="Monospace"/>
+          <w:color w:val="000000"/>
+          <w:sz w:val="20"/>
+          <w:szCs w:val="24"/>
+        </w:rPr>
+        <w:t>stringOperations</w:t>
+      </w:r>
+      <w:r>
+        <w:rPr>
+          <w:rFonts w:hint="default" w:ascii="Monospace" w:hAnsi="Monospace" w:eastAsia="Monospace"/>
+          <w:color w:val="FF0000"/>
+          <w:sz w:val="20"/>
+          <w:szCs w:val="24"/>
+        </w:rPr>
+        <w:t>;</w:t>
+      </w:r>
+    </w:p>
+    <w:p>
+      <w:pPr>
+        <w:spacing w:beforeLines="0" w:afterLines="0"/>
+        <w:jc w:val="left"/>
+        <w:rPr>
+          <w:rFonts w:hint="default" w:ascii="Monospace" w:hAnsi="Monospace" w:eastAsia="Monospace"/>
+          <w:sz w:val="20"/>
+          <w:szCs w:val="24"/>
+        </w:rPr>
+      </w:pPr>
+      <w:r>
+        <w:rPr>
+          <w:rFonts w:hint="default" w:ascii="Monospace" w:hAnsi="Monospace" w:eastAsia="Monospace"/>
+          <w:b/>
+          <w:color w:val="800000"/>
+          <w:sz w:val="20"/>
+          <w:szCs w:val="24"/>
+        </w:rPr>
+        <w:t>SELECT</w:t>
+      </w:r>
+      <w:r>
+        <w:rPr>
+          <w:rFonts w:hint="default" w:ascii="Monospace" w:hAnsi="Monospace" w:eastAsia="Monospace"/>
+          <w:color w:val="303030"/>
+          <w:sz w:val="20"/>
+          <w:szCs w:val="24"/>
+        </w:rPr>
+        <w:t xml:space="preserve"> </w:t>
+      </w:r>
+      <w:r>
+        <w:rPr>
+          <w:rFonts w:hint="default" w:ascii="Monospace" w:hAnsi="Monospace" w:eastAsia="Monospace"/>
+          <w:b/>
+          <w:color w:val="000080"/>
+          <w:sz w:val="20"/>
+          <w:szCs w:val="24"/>
+        </w:rPr>
+        <w:t>lower</w:t>
+      </w:r>
+      <w:r>
+        <w:rPr>
+          <w:rFonts w:hint="default" w:ascii="Monospace" w:hAnsi="Monospace" w:eastAsia="Monospace"/>
+          <w:color w:val="303030"/>
+          <w:sz w:val="20"/>
+          <w:szCs w:val="24"/>
+        </w:rPr>
+        <w:t>(</w:t>
+      </w:r>
+      <w:r>
+        <w:rPr>
+          <w:rFonts w:hint="default" w:ascii="Monospace" w:hAnsi="Monospace" w:eastAsia="Monospace"/>
+          <w:color w:val="000000"/>
+          <w:sz w:val="20"/>
+          <w:szCs w:val="24"/>
+        </w:rPr>
+        <w:t>FName</w:t>
+      </w:r>
+      <w:r>
+        <w:rPr>
+          <w:rFonts w:hint="default" w:ascii="Monospace" w:hAnsi="Monospace" w:eastAsia="Monospace"/>
+          <w:color w:val="303030"/>
+          <w:sz w:val="20"/>
+          <w:szCs w:val="24"/>
+        </w:rPr>
+        <w:t xml:space="preserve">) </w:t>
+      </w:r>
+      <w:r>
+        <w:rPr>
+          <w:rFonts w:hint="default" w:ascii="Monospace" w:hAnsi="Monospace" w:eastAsia="Monospace"/>
+          <w:b/>
+          <w:color w:val="800000"/>
+          <w:sz w:val="20"/>
+          <w:szCs w:val="24"/>
+        </w:rPr>
+        <w:t>FROM</w:t>
+      </w:r>
+      <w:r>
+        <w:rPr>
+          <w:rFonts w:hint="default" w:ascii="Monospace" w:hAnsi="Monospace" w:eastAsia="Monospace"/>
+          <w:color w:val="303030"/>
+          <w:sz w:val="20"/>
+          <w:szCs w:val="24"/>
+        </w:rPr>
+        <w:t xml:space="preserve"> </w:t>
+      </w:r>
+      <w:r>
+        <w:rPr>
+          <w:rFonts w:hint="default" w:ascii="Monospace" w:hAnsi="Monospace" w:eastAsia="Monospace"/>
+          <w:color w:val="000000"/>
+          <w:sz w:val="20"/>
+          <w:szCs w:val="24"/>
+        </w:rPr>
+        <w:t>stringOperations</w:t>
+      </w:r>
+      <w:r>
+        <w:rPr>
+          <w:rFonts w:hint="default" w:ascii="Monospace" w:hAnsi="Monospace" w:eastAsia="Monospace"/>
+          <w:color w:val="FF0000"/>
+          <w:sz w:val="20"/>
+          <w:szCs w:val="24"/>
+        </w:rPr>
+        <w:t>;</w:t>
+      </w:r>
+    </w:p>
+    <w:p>
+      <w:pPr>
+        <w:spacing w:beforeLines="0" w:afterLines="0"/>
+        <w:jc w:val="left"/>
+        <w:rPr>
+          <w:rFonts w:hint="default" w:ascii="Monospace" w:hAnsi="Monospace" w:eastAsia="Monospace"/>
+          <w:sz w:val="20"/>
+          <w:szCs w:val="24"/>
+        </w:rPr>
+      </w:pPr>
+      <w:r>
+        <w:rPr>
+          <w:rFonts w:hint="default" w:ascii="Monospace" w:hAnsi="Monospace" w:eastAsia="Monospace"/>
+          <w:b/>
+          <w:color w:val="800000"/>
+          <w:sz w:val="20"/>
+          <w:szCs w:val="24"/>
+        </w:rPr>
+        <w:t>SELECT</w:t>
+      </w:r>
+      <w:r>
+        <w:rPr>
+          <w:rFonts w:hint="default" w:ascii="Monospace" w:hAnsi="Monospace" w:eastAsia="Monospace"/>
+          <w:color w:val="303030"/>
+          <w:sz w:val="20"/>
+          <w:szCs w:val="24"/>
+        </w:rPr>
+        <w:t xml:space="preserve"> </w:t>
+      </w:r>
+      <w:r>
+        <w:rPr>
+          <w:rFonts w:hint="default" w:ascii="Monospace" w:hAnsi="Monospace" w:eastAsia="Monospace"/>
+          <w:b/>
+          <w:color w:val="000080"/>
+          <w:sz w:val="20"/>
+          <w:szCs w:val="24"/>
+        </w:rPr>
+        <w:t>REPLACE</w:t>
+      </w:r>
+      <w:r>
+        <w:rPr>
+          <w:rFonts w:hint="default" w:ascii="Monospace" w:hAnsi="Monospace" w:eastAsia="Monospace"/>
+          <w:color w:val="303030"/>
+          <w:sz w:val="20"/>
+          <w:szCs w:val="24"/>
+        </w:rPr>
+        <w:t>(</w:t>
+      </w:r>
+      <w:r>
+        <w:rPr>
+          <w:rFonts w:hint="default" w:ascii="Monospace" w:hAnsi="Monospace" w:eastAsia="Monospace"/>
+          <w:color w:val="008000"/>
+          <w:sz w:val="20"/>
+          <w:szCs w:val="24"/>
+        </w:rPr>
+        <w:t>'Badar'</w:t>
+      </w:r>
+      <w:r>
+        <w:rPr>
+          <w:rFonts w:hint="default" w:ascii="Monospace" w:hAnsi="Monospace" w:eastAsia="Monospace"/>
+          <w:color w:val="303030"/>
+          <w:sz w:val="20"/>
+          <w:szCs w:val="24"/>
+        </w:rPr>
+        <w:t xml:space="preserve">, </w:t>
+      </w:r>
+      <w:r>
+        <w:rPr>
+          <w:rFonts w:hint="default" w:ascii="Monospace" w:hAnsi="Monospace" w:eastAsia="Monospace"/>
+          <w:color w:val="008000"/>
+          <w:sz w:val="20"/>
+          <w:szCs w:val="24"/>
+        </w:rPr>
+        <w:t>'B'</w:t>
+      </w:r>
+      <w:r>
+        <w:rPr>
+          <w:rFonts w:hint="default" w:ascii="Monospace" w:hAnsi="Monospace" w:eastAsia="Monospace"/>
+          <w:color w:val="303030"/>
+          <w:sz w:val="20"/>
+          <w:szCs w:val="24"/>
+        </w:rPr>
+        <w:t xml:space="preserve">, </w:t>
+      </w:r>
+      <w:r>
+        <w:rPr>
+          <w:rFonts w:hint="default" w:ascii="Monospace" w:hAnsi="Monospace" w:eastAsia="Monospace"/>
+          <w:color w:val="008000"/>
+          <w:sz w:val="20"/>
+          <w:szCs w:val="24"/>
+        </w:rPr>
+        <w:t>'3'</w:t>
+      </w:r>
+      <w:r>
+        <w:rPr>
+          <w:rFonts w:hint="default" w:ascii="Monospace" w:hAnsi="Monospace" w:eastAsia="Monospace"/>
+          <w:color w:val="303030"/>
+          <w:sz w:val="20"/>
+          <w:szCs w:val="24"/>
+        </w:rPr>
+        <w:t>)</w:t>
+      </w:r>
+      <w:r>
+        <w:rPr>
+          <w:rFonts w:hint="default" w:ascii="Monospace" w:hAnsi="Monospace" w:eastAsia="Monospace"/>
+          <w:color w:val="FF0000"/>
+          <w:sz w:val="20"/>
+          <w:szCs w:val="24"/>
+        </w:rPr>
+        <w:t>;</w:t>
+      </w:r>
+    </w:p>
+    <w:p>
+      <w:pPr>
+        <w:spacing w:beforeLines="0" w:afterLines="0"/>
+        <w:jc w:val="left"/>
+        <w:rPr>
+          <w:rFonts w:hint="default" w:ascii="Monospace" w:hAnsi="Monospace" w:eastAsia="Monospace"/>
+          <w:sz w:val="20"/>
+          <w:szCs w:val="24"/>
+        </w:rPr>
+      </w:pPr>
+      <w:r>
+        <w:rPr>
+          <w:rFonts w:hint="default" w:ascii="Monospace" w:hAnsi="Monospace" w:eastAsia="Monospace"/>
+          <w:b/>
+          <w:color w:val="800000"/>
+          <w:sz w:val="20"/>
+          <w:szCs w:val="24"/>
+        </w:rPr>
+        <w:t>SELECT</w:t>
+      </w:r>
+      <w:r>
+        <w:rPr>
+          <w:rFonts w:hint="default" w:ascii="Monospace" w:hAnsi="Monospace" w:eastAsia="Monospace"/>
+          <w:color w:val="303030"/>
+          <w:sz w:val="20"/>
+          <w:szCs w:val="24"/>
+        </w:rPr>
+        <w:t xml:space="preserve"> </w:t>
+      </w:r>
+      <w:r>
+        <w:rPr>
+          <w:rFonts w:hint="default" w:ascii="Monospace" w:hAnsi="Monospace" w:eastAsia="Monospace"/>
+          <w:b/>
+          <w:color w:val="800000"/>
+          <w:sz w:val="20"/>
+          <w:szCs w:val="24"/>
+        </w:rPr>
+        <w:t>SPACE</w:t>
+      </w:r>
+      <w:r>
+        <w:rPr>
+          <w:rFonts w:hint="default" w:ascii="Monospace" w:hAnsi="Monospace" w:eastAsia="Monospace"/>
+          <w:color w:val="303030"/>
+          <w:sz w:val="20"/>
+          <w:szCs w:val="24"/>
+        </w:rPr>
+        <w:t>(</w:t>
+      </w:r>
+      <w:r>
+        <w:rPr>
+          <w:rFonts w:hint="default" w:ascii="Monospace" w:hAnsi="Monospace" w:eastAsia="Monospace"/>
+          <w:color w:val="0000FF"/>
+          <w:sz w:val="20"/>
+          <w:szCs w:val="24"/>
+        </w:rPr>
+        <w:t>10</w:t>
+      </w:r>
+      <w:r>
+        <w:rPr>
+          <w:rFonts w:hint="default" w:ascii="Monospace" w:hAnsi="Monospace" w:eastAsia="Monospace"/>
+          <w:color w:val="303030"/>
+          <w:sz w:val="20"/>
+          <w:szCs w:val="24"/>
+        </w:rPr>
+        <w:t>)</w:t>
+      </w:r>
+      <w:r>
+        <w:rPr>
+          <w:rFonts w:hint="default" w:ascii="Monospace" w:hAnsi="Monospace" w:eastAsia="Monospace"/>
+          <w:color w:val="FF0000"/>
+          <w:sz w:val="20"/>
+          <w:szCs w:val="24"/>
+        </w:rPr>
+        <w:t>;</w:t>
+      </w:r>
+    </w:p>
+    <w:p>
+      <w:pPr>
+        <w:spacing w:beforeLines="0" w:afterLines="0"/>
+        <w:jc w:val="left"/>
+        <w:rPr>
+          <w:rFonts w:hint="default" w:ascii="Monospace" w:hAnsi="Monospace" w:eastAsia="Monospace"/>
+          <w:sz w:val="20"/>
+          <w:szCs w:val="24"/>
+        </w:rPr>
+      </w:pPr>
+      <w:r>
+        <w:rPr>
+          <w:rFonts w:hint="default" w:ascii="Monospace" w:hAnsi="Monospace" w:eastAsia="Monospace"/>
+          <w:b/>
+          <w:color w:val="800000"/>
+          <w:sz w:val="20"/>
+          <w:szCs w:val="24"/>
+        </w:rPr>
+        <w:t>SELECT</w:t>
+      </w:r>
+      <w:r>
+        <w:rPr>
+          <w:rFonts w:hint="default" w:ascii="Monospace" w:hAnsi="Monospace" w:eastAsia="Monospace"/>
+          <w:color w:val="303030"/>
+          <w:sz w:val="20"/>
+          <w:szCs w:val="24"/>
+        </w:rPr>
+        <w:t xml:space="preserve"> </w:t>
+      </w:r>
+      <w:r>
+        <w:rPr>
+          <w:rFonts w:hint="default" w:ascii="Monospace" w:hAnsi="Monospace" w:eastAsia="Monospace"/>
+          <w:b/>
+          <w:color w:val="800000"/>
+          <w:sz w:val="20"/>
+          <w:szCs w:val="24"/>
+        </w:rPr>
+        <w:t>RIGHT</w:t>
+      </w:r>
+      <w:r>
+        <w:rPr>
+          <w:rFonts w:hint="default" w:ascii="Monospace" w:hAnsi="Monospace" w:eastAsia="Monospace"/>
+          <w:color w:val="303030"/>
+          <w:sz w:val="20"/>
+          <w:szCs w:val="24"/>
+        </w:rPr>
+        <w:t xml:space="preserve"> (</w:t>
+      </w:r>
+      <w:r>
+        <w:rPr>
+          <w:rFonts w:hint="default" w:ascii="Monospace" w:hAnsi="Monospace" w:eastAsia="Monospace"/>
+          <w:color w:val="000000"/>
+          <w:sz w:val="20"/>
+          <w:szCs w:val="24"/>
+        </w:rPr>
+        <w:t>familyName</w:t>
+      </w:r>
+      <w:r>
+        <w:rPr>
+          <w:rFonts w:hint="default" w:ascii="Monospace" w:hAnsi="Monospace" w:eastAsia="Monospace"/>
+          <w:color w:val="303030"/>
+          <w:sz w:val="20"/>
+          <w:szCs w:val="24"/>
+        </w:rPr>
+        <w:t xml:space="preserve">, </w:t>
+      </w:r>
+      <w:r>
+        <w:rPr>
+          <w:rFonts w:hint="default" w:ascii="Monospace" w:hAnsi="Monospace" w:eastAsia="Monospace"/>
+          <w:color w:val="0000FF"/>
+          <w:sz w:val="20"/>
+          <w:szCs w:val="24"/>
+        </w:rPr>
+        <w:t>5</w:t>
+      </w:r>
+      <w:r>
+        <w:rPr>
+          <w:rFonts w:hint="default" w:ascii="Monospace" w:hAnsi="Monospace" w:eastAsia="Monospace"/>
+          <w:color w:val="303030"/>
+          <w:sz w:val="20"/>
+          <w:szCs w:val="24"/>
+        </w:rPr>
+        <w:t>),</w:t>
+      </w:r>
+      <w:r>
+        <w:rPr>
+          <w:rFonts w:hint="default" w:ascii="Monospace" w:hAnsi="Monospace" w:eastAsia="Monospace"/>
+          <w:color w:val="000000"/>
+          <w:sz w:val="20"/>
+          <w:szCs w:val="24"/>
+        </w:rPr>
+        <w:t>familyName</w:t>
+      </w:r>
+      <w:r>
+        <w:rPr>
+          <w:rFonts w:hint="default" w:ascii="Monospace" w:hAnsi="Monospace" w:eastAsia="Monospace"/>
+          <w:color w:val="303030"/>
+          <w:sz w:val="20"/>
+          <w:szCs w:val="24"/>
+        </w:rPr>
+        <w:t xml:space="preserve">  </w:t>
+      </w:r>
+      <w:r>
+        <w:rPr>
+          <w:rFonts w:hint="default" w:ascii="Monospace" w:hAnsi="Monospace" w:eastAsia="Monospace"/>
+          <w:b/>
+          <w:color w:val="800000"/>
+          <w:sz w:val="20"/>
+          <w:szCs w:val="24"/>
+        </w:rPr>
+        <w:t>FROM</w:t>
+      </w:r>
+      <w:r>
+        <w:rPr>
+          <w:rFonts w:hint="default" w:ascii="Monospace" w:hAnsi="Monospace" w:eastAsia="Monospace"/>
+          <w:color w:val="303030"/>
+          <w:sz w:val="20"/>
+          <w:szCs w:val="24"/>
+        </w:rPr>
+        <w:t xml:space="preserve"> </w:t>
+      </w:r>
+      <w:r>
+        <w:rPr>
+          <w:rFonts w:hint="default" w:ascii="Monospace" w:hAnsi="Monospace" w:eastAsia="Monospace"/>
+          <w:color w:val="000000"/>
+          <w:sz w:val="20"/>
+          <w:szCs w:val="24"/>
+        </w:rPr>
+        <w:t>stringOperations</w:t>
+      </w:r>
+      <w:r>
+        <w:rPr>
+          <w:rFonts w:hint="default" w:ascii="Monospace" w:hAnsi="Monospace" w:eastAsia="Monospace"/>
+          <w:color w:val="FF0000"/>
+          <w:sz w:val="20"/>
+          <w:szCs w:val="24"/>
+        </w:rPr>
+        <w:t>;</w:t>
+      </w:r>
+    </w:p>
+    <w:p>
+      <w:pPr>
+        <w:spacing w:beforeLines="0" w:afterLines="0"/>
+        <w:jc w:val="left"/>
+        <w:rPr>
+          <w:rFonts w:hint="default" w:ascii="Monospace" w:hAnsi="Monospace" w:eastAsia="Monospace"/>
+          <w:sz w:val="20"/>
+          <w:szCs w:val="24"/>
+        </w:rPr>
+      </w:pPr>
+      <w:r>
+        <w:rPr>
+          <w:rFonts w:hint="default" w:ascii="Monospace" w:hAnsi="Monospace" w:eastAsia="Monospace"/>
+          <w:b/>
+          <w:color w:val="800000"/>
+          <w:sz w:val="20"/>
+          <w:szCs w:val="24"/>
+        </w:rPr>
+        <w:t>SELECT</w:t>
+      </w:r>
+      <w:r>
+        <w:rPr>
+          <w:rFonts w:hint="default" w:ascii="Monospace" w:hAnsi="Monospace" w:eastAsia="Monospace"/>
+          <w:color w:val="303030"/>
+          <w:sz w:val="20"/>
+          <w:szCs w:val="24"/>
+        </w:rPr>
+        <w:t xml:space="preserve"> </w:t>
+      </w:r>
+      <w:r>
+        <w:rPr>
+          <w:rFonts w:hint="default" w:ascii="Monospace" w:hAnsi="Monospace" w:eastAsia="Monospace"/>
+          <w:b/>
+          <w:color w:val="800000"/>
+          <w:sz w:val="20"/>
+          <w:szCs w:val="24"/>
+        </w:rPr>
+        <w:t>LEFT</w:t>
+      </w:r>
+      <w:r>
+        <w:rPr>
+          <w:rFonts w:hint="default" w:ascii="Monospace" w:hAnsi="Monospace" w:eastAsia="Monospace"/>
+          <w:color w:val="303030"/>
+          <w:sz w:val="20"/>
+          <w:szCs w:val="24"/>
+        </w:rPr>
+        <w:t>(</w:t>
+      </w:r>
+      <w:r>
+        <w:rPr>
+          <w:rFonts w:hint="default" w:ascii="Monospace" w:hAnsi="Monospace" w:eastAsia="Monospace"/>
+          <w:color w:val="000000"/>
+          <w:sz w:val="20"/>
+          <w:szCs w:val="24"/>
+        </w:rPr>
+        <w:t>familyName</w:t>
+      </w:r>
+      <w:r>
+        <w:rPr>
+          <w:rFonts w:hint="default" w:ascii="Monospace" w:hAnsi="Monospace" w:eastAsia="Monospace"/>
+          <w:color w:val="303030"/>
+          <w:sz w:val="20"/>
+          <w:szCs w:val="24"/>
+        </w:rPr>
+        <w:t xml:space="preserve">, </w:t>
+      </w:r>
+      <w:r>
+        <w:rPr>
+          <w:rFonts w:hint="default" w:ascii="Monospace" w:hAnsi="Monospace" w:eastAsia="Monospace"/>
+          <w:color w:val="0000FF"/>
+          <w:sz w:val="20"/>
+          <w:szCs w:val="24"/>
+        </w:rPr>
+        <w:t>5</w:t>
+      </w:r>
+      <w:r>
+        <w:rPr>
+          <w:rFonts w:hint="default" w:ascii="Monospace" w:hAnsi="Monospace" w:eastAsia="Monospace"/>
+          <w:color w:val="303030"/>
+          <w:sz w:val="20"/>
+          <w:szCs w:val="24"/>
+        </w:rPr>
+        <w:t>),</w:t>
+      </w:r>
+      <w:r>
+        <w:rPr>
+          <w:rFonts w:hint="default" w:ascii="Monospace" w:hAnsi="Monospace" w:eastAsia="Monospace"/>
+          <w:color w:val="000000"/>
+          <w:sz w:val="20"/>
+          <w:szCs w:val="24"/>
+        </w:rPr>
+        <w:t>familyName</w:t>
+      </w:r>
+      <w:r>
+        <w:rPr>
+          <w:rFonts w:hint="default" w:ascii="Monospace" w:hAnsi="Monospace" w:eastAsia="Monospace"/>
+          <w:color w:val="303030"/>
+          <w:sz w:val="20"/>
+          <w:szCs w:val="24"/>
+        </w:rPr>
+        <w:t xml:space="preserve"> </w:t>
+      </w:r>
+      <w:r>
+        <w:rPr>
+          <w:rFonts w:hint="default" w:ascii="Monospace" w:hAnsi="Monospace" w:eastAsia="Monospace"/>
+          <w:b/>
+          <w:color w:val="800000"/>
+          <w:sz w:val="20"/>
+          <w:szCs w:val="24"/>
+        </w:rPr>
+        <w:t>FROM</w:t>
+      </w:r>
+      <w:r>
+        <w:rPr>
+          <w:rFonts w:hint="default" w:ascii="Monospace" w:hAnsi="Monospace" w:eastAsia="Monospace"/>
+          <w:color w:val="303030"/>
+          <w:sz w:val="20"/>
+          <w:szCs w:val="24"/>
+        </w:rPr>
+        <w:t xml:space="preserve">  </w:t>
+      </w:r>
+      <w:r>
+        <w:rPr>
+          <w:rFonts w:hint="default" w:ascii="Monospace" w:hAnsi="Monospace" w:eastAsia="Monospace"/>
+          <w:color w:val="000000"/>
+          <w:sz w:val="20"/>
+          <w:szCs w:val="24"/>
+        </w:rPr>
+        <w:t>stringOperations</w:t>
+      </w:r>
+      <w:r>
+        <w:rPr>
+          <w:rFonts w:hint="default" w:ascii="Monospace" w:hAnsi="Monospace" w:eastAsia="Monospace"/>
+          <w:color w:val="FF0000"/>
+          <w:sz w:val="20"/>
+          <w:szCs w:val="24"/>
+        </w:rPr>
+        <w:t>;</w:t>
+      </w:r>
+    </w:p>
+    <w:p>
+      <w:pPr>
+        <w:spacing w:beforeLines="0" w:afterLines="0"/>
+        <w:jc w:val="left"/>
+        <w:rPr>
+          <w:rFonts w:hint="default" w:ascii="Monospace" w:hAnsi="Monospace" w:eastAsia="Monospace"/>
+          <w:sz w:val="20"/>
+          <w:szCs w:val="24"/>
+        </w:rPr>
+      </w:pPr>
+      <w:r>
+        <w:rPr>
+          <w:rFonts w:hint="default" w:ascii="Monospace" w:hAnsi="Monospace" w:eastAsia="Monospace"/>
+          <w:b/>
+          <w:color w:val="800000"/>
+          <w:sz w:val="20"/>
+          <w:szCs w:val="24"/>
+        </w:rPr>
+        <w:t>SELECT</w:t>
+      </w:r>
+      <w:r>
+        <w:rPr>
+          <w:rFonts w:hint="default" w:ascii="Monospace" w:hAnsi="Monospace" w:eastAsia="Monospace"/>
+          <w:color w:val="303030"/>
+          <w:sz w:val="20"/>
+          <w:szCs w:val="24"/>
+        </w:rPr>
+        <w:t xml:space="preserve"> </w:t>
+      </w:r>
+      <w:r>
+        <w:rPr>
+          <w:rFonts w:hint="default" w:ascii="Monospace" w:hAnsi="Monospace" w:eastAsia="Monospace"/>
+          <w:b/>
+          <w:color w:val="000080"/>
+          <w:sz w:val="20"/>
+          <w:szCs w:val="24"/>
+        </w:rPr>
+        <w:t>ASCII</w:t>
+      </w:r>
+      <w:r>
+        <w:rPr>
+          <w:rFonts w:hint="default" w:ascii="Monospace" w:hAnsi="Monospace" w:eastAsia="Monospace"/>
+          <w:color w:val="303030"/>
+          <w:sz w:val="20"/>
+          <w:szCs w:val="24"/>
+        </w:rPr>
+        <w:t>(</w:t>
+      </w:r>
+      <w:r>
+        <w:rPr>
+          <w:rFonts w:hint="default" w:ascii="Monospace" w:hAnsi="Monospace" w:eastAsia="Monospace"/>
+          <w:color w:val="000000"/>
+          <w:sz w:val="20"/>
+          <w:szCs w:val="24"/>
+        </w:rPr>
+        <w:t>FName</w:t>
+      </w:r>
+      <w:r>
+        <w:rPr>
+          <w:rFonts w:hint="default" w:ascii="Monospace" w:hAnsi="Monospace" w:eastAsia="Monospace"/>
+          <w:color w:val="303030"/>
+          <w:sz w:val="20"/>
+          <w:szCs w:val="24"/>
+        </w:rPr>
+        <w:t xml:space="preserve">) </w:t>
+      </w:r>
+      <w:r>
+        <w:rPr>
+          <w:rFonts w:hint="default" w:ascii="Monospace" w:hAnsi="Monospace" w:eastAsia="Monospace"/>
+          <w:b/>
+          <w:color w:val="800000"/>
+          <w:sz w:val="20"/>
+          <w:szCs w:val="24"/>
+        </w:rPr>
+        <w:t>FROM</w:t>
+      </w:r>
+      <w:r>
+        <w:rPr>
+          <w:rFonts w:hint="default" w:ascii="Monospace" w:hAnsi="Monospace" w:eastAsia="Monospace"/>
+          <w:color w:val="303030"/>
+          <w:sz w:val="20"/>
+          <w:szCs w:val="24"/>
+        </w:rPr>
+        <w:t xml:space="preserve">   </w:t>
+      </w:r>
+      <w:r>
+        <w:rPr>
+          <w:rFonts w:hint="default" w:ascii="Monospace" w:hAnsi="Monospace" w:eastAsia="Monospace"/>
+          <w:color w:val="000000"/>
+          <w:sz w:val="20"/>
+          <w:szCs w:val="24"/>
+        </w:rPr>
+        <w:t>stringOperations</w:t>
+      </w:r>
+      <w:r>
+        <w:rPr>
+          <w:rFonts w:hint="default" w:ascii="Monospace" w:hAnsi="Monospace" w:eastAsia="Monospace"/>
+          <w:color w:val="FF0000"/>
+          <w:sz w:val="20"/>
+          <w:szCs w:val="24"/>
+        </w:rPr>
+        <w:t>;</w:t>
+      </w:r>
+    </w:p>
+    <w:p>
+      <w:pPr>
+        <w:spacing w:beforeLines="0" w:afterLines="0"/>
+        <w:jc w:val="left"/>
+        <w:rPr>
+          <w:rFonts w:hint="default" w:ascii="Monospace" w:hAnsi="Monospace" w:eastAsia="Monospace"/>
+          <w:sz w:val="20"/>
+          <w:szCs w:val="24"/>
+        </w:rPr>
+      </w:pPr>
+    </w:p>
+    <w:p>
+      <w:pPr>
+        <w:spacing w:beforeLines="0" w:afterLines="0"/>
+        <w:jc w:val="left"/>
+        <w:rPr>
+          <w:rFonts w:hint="default" w:ascii="Monospace" w:hAnsi="Monospace" w:eastAsia="Monospace"/>
+          <w:sz w:val="20"/>
+          <w:szCs w:val="24"/>
+        </w:rPr>
+      </w:pPr>
+      <w:r>
+        <w:rPr>
+          <w:rFonts w:hint="default" w:ascii="Monospace" w:hAnsi="Monospace" w:eastAsia="Monospace"/>
+          <w:color w:val="808080"/>
+          <w:sz w:val="20"/>
+          <w:szCs w:val="24"/>
+        </w:rPr>
+        <w:t>--Maths functionSELECT COT(6);</w:t>
+      </w:r>
+    </w:p>
+    <w:p>
+      <w:pPr>
+        <w:spacing w:beforeLines="0" w:afterLines="0"/>
+        <w:jc w:val="left"/>
+        <w:rPr>
+          <w:rFonts w:hint="default" w:ascii="Monospace" w:hAnsi="Monospace" w:eastAsia="Monospace"/>
+          <w:sz w:val="20"/>
+          <w:szCs w:val="24"/>
+        </w:rPr>
+      </w:pPr>
+      <w:r>
+        <w:rPr>
+          <w:rFonts w:hint="default" w:ascii="Monospace" w:hAnsi="Monospace" w:eastAsia="Monospace"/>
+          <w:b/>
+          <w:color w:val="800000"/>
+          <w:sz w:val="20"/>
+          <w:szCs w:val="24"/>
+        </w:rPr>
+        <w:t>ALTER</w:t>
+      </w:r>
+      <w:r>
+        <w:rPr>
+          <w:rFonts w:hint="default" w:ascii="Monospace" w:hAnsi="Monospace" w:eastAsia="Monospace"/>
+          <w:color w:val="303030"/>
+          <w:sz w:val="20"/>
+          <w:szCs w:val="24"/>
+        </w:rPr>
+        <w:t xml:space="preserve"> </w:t>
+      </w:r>
+      <w:r>
+        <w:rPr>
+          <w:rFonts w:hint="default" w:ascii="Monospace" w:hAnsi="Monospace" w:eastAsia="Monospace"/>
+          <w:b/>
+          <w:color w:val="800000"/>
+          <w:sz w:val="20"/>
+          <w:szCs w:val="24"/>
+        </w:rPr>
+        <w:t>TABLE</w:t>
+      </w:r>
+      <w:r>
+        <w:rPr>
+          <w:rFonts w:hint="default" w:ascii="Monospace" w:hAnsi="Monospace" w:eastAsia="Monospace"/>
+          <w:color w:val="303030"/>
+          <w:sz w:val="20"/>
+          <w:szCs w:val="24"/>
+        </w:rPr>
+        <w:t xml:space="preserve"> </w:t>
+      </w:r>
+      <w:r>
+        <w:rPr>
+          <w:rFonts w:hint="default" w:ascii="Monospace" w:hAnsi="Monospace" w:eastAsia="Monospace"/>
+          <w:color w:val="000000"/>
+          <w:sz w:val="20"/>
+          <w:szCs w:val="24"/>
+        </w:rPr>
+        <w:t>stringOperations</w:t>
+      </w:r>
+    </w:p>
+    <w:p>
+      <w:pPr>
+        <w:spacing w:beforeLines="0" w:afterLines="0"/>
+        <w:jc w:val="left"/>
+        <w:rPr>
+          <w:rFonts w:hint="default" w:ascii="Monospace" w:hAnsi="Monospace" w:eastAsia="Monospace"/>
+          <w:sz w:val="20"/>
+          <w:szCs w:val="24"/>
+        </w:rPr>
+      </w:pPr>
+      <w:r>
+        <w:rPr>
+          <w:rFonts w:hint="default" w:ascii="Monospace" w:hAnsi="Monospace" w:eastAsia="Monospace"/>
+          <w:b/>
+          <w:color w:val="800000"/>
+          <w:sz w:val="20"/>
+          <w:szCs w:val="24"/>
+        </w:rPr>
+        <w:t>ADD</w:t>
+      </w:r>
+      <w:r>
+        <w:rPr>
+          <w:rFonts w:hint="default" w:ascii="Monospace" w:hAnsi="Monospace" w:eastAsia="Monospace"/>
+          <w:color w:val="303030"/>
+          <w:sz w:val="20"/>
+          <w:szCs w:val="24"/>
+        </w:rPr>
+        <w:t xml:space="preserve"> </w:t>
+      </w:r>
+      <w:r>
+        <w:rPr>
+          <w:rFonts w:hint="default" w:ascii="Monospace" w:hAnsi="Monospace" w:eastAsia="Monospace"/>
+          <w:color w:val="000000"/>
+          <w:sz w:val="20"/>
+          <w:szCs w:val="24"/>
+        </w:rPr>
+        <w:t>Amount</w:t>
+      </w:r>
+      <w:r>
+        <w:rPr>
+          <w:rFonts w:hint="default" w:ascii="Monospace" w:hAnsi="Monospace" w:eastAsia="Monospace"/>
+          <w:color w:val="303030"/>
+          <w:sz w:val="20"/>
+          <w:szCs w:val="24"/>
+        </w:rPr>
+        <w:t xml:space="preserve"> </w:t>
+      </w:r>
+      <w:r>
+        <w:rPr>
+          <w:rFonts w:hint="default" w:ascii="Monospace" w:hAnsi="Monospace" w:eastAsia="Monospace"/>
+          <w:b/>
+          <w:color w:val="000080"/>
+          <w:sz w:val="20"/>
+          <w:szCs w:val="24"/>
+        </w:rPr>
+        <w:t>float</w:t>
+      </w:r>
+      <w:r>
+        <w:rPr>
+          <w:rFonts w:hint="default" w:ascii="Monospace" w:hAnsi="Monospace" w:eastAsia="Monospace"/>
+          <w:color w:val="FF0000"/>
+          <w:sz w:val="20"/>
+          <w:szCs w:val="24"/>
+        </w:rPr>
+        <w:t>;</w:t>
+      </w:r>
+    </w:p>
+    <w:p>
+      <w:pPr>
+        <w:spacing w:beforeLines="0" w:afterLines="0"/>
+        <w:jc w:val="left"/>
+        <w:rPr>
+          <w:rFonts w:hint="default" w:ascii="Monospace" w:hAnsi="Monospace" w:eastAsia="Monospace"/>
+          <w:sz w:val="20"/>
+          <w:szCs w:val="24"/>
+        </w:rPr>
+      </w:pPr>
+      <w:r>
+        <w:rPr>
+          <w:rFonts w:hint="default" w:ascii="Monospace" w:hAnsi="Monospace" w:eastAsia="Monospace"/>
+          <w:b/>
+          <w:color w:val="800000"/>
+          <w:sz w:val="20"/>
+          <w:szCs w:val="24"/>
+        </w:rPr>
+        <w:t>UPDATE</w:t>
+      </w:r>
+      <w:r>
+        <w:rPr>
+          <w:rFonts w:hint="default" w:ascii="Monospace" w:hAnsi="Monospace" w:eastAsia="Monospace"/>
+          <w:color w:val="303030"/>
+          <w:sz w:val="20"/>
+          <w:szCs w:val="24"/>
+        </w:rPr>
+        <w:t xml:space="preserve"> </w:t>
+      </w:r>
+      <w:r>
+        <w:rPr>
+          <w:rFonts w:hint="default" w:ascii="Monospace" w:hAnsi="Monospace" w:eastAsia="Monospace"/>
+          <w:color w:val="000000"/>
+          <w:sz w:val="20"/>
+          <w:szCs w:val="24"/>
+        </w:rPr>
+        <w:t>stringOperations</w:t>
+      </w:r>
+      <w:r>
+        <w:rPr>
+          <w:rFonts w:hint="default" w:ascii="Monospace" w:hAnsi="Monospace" w:eastAsia="Monospace"/>
+          <w:color w:val="303030"/>
+          <w:sz w:val="20"/>
+          <w:szCs w:val="24"/>
+        </w:rPr>
+        <w:t xml:space="preserve"> </w:t>
+      </w:r>
+      <w:r>
+        <w:rPr>
+          <w:rFonts w:hint="default" w:ascii="Monospace" w:hAnsi="Monospace" w:eastAsia="Monospace"/>
+          <w:b/>
+          <w:color w:val="800000"/>
+          <w:sz w:val="20"/>
+          <w:szCs w:val="24"/>
+        </w:rPr>
+        <w:t>set</w:t>
+      </w:r>
+      <w:r>
+        <w:rPr>
+          <w:rFonts w:hint="default" w:ascii="Monospace" w:hAnsi="Monospace" w:eastAsia="Monospace"/>
+          <w:color w:val="303030"/>
+          <w:sz w:val="20"/>
+          <w:szCs w:val="24"/>
+        </w:rPr>
+        <w:t xml:space="preserve"> </w:t>
+      </w:r>
+      <w:r>
+        <w:rPr>
+          <w:rFonts w:hint="default" w:ascii="Monospace" w:hAnsi="Monospace" w:eastAsia="Monospace"/>
+          <w:color w:val="000000"/>
+          <w:sz w:val="20"/>
+          <w:szCs w:val="24"/>
+        </w:rPr>
+        <w:t>Amount</w:t>
+      </w:r>
+      <w:r>
+        <w:rPr>
+          <w:rFonts w:hint="default" w:ascii="Monospace" w:hAnsi="Monospace" w:eastAsia="Monospace"/>
+          <w:color w:val="303030"/>
+          <w:sz w:val="20"/>
+          <w:szCs w:val="24"/>
+        </w:rPr>
+        <w:t xml:space="preserve"> = (</w:t>
+      </w:r>
+      <w:r>
+        <w:rPr>
+          <w:rFonts w:hint="default" w:ascii="Monospace" w:hAnsi="Monospace" w:eastAsia="Monospace"/>
+          <w:color w:val="0000FF"/>
+          <w:sz w:val="20"/>
+          <w:szCs w:val="24"/>
+        </w:rPr>
+        <w:t>30</w:t>
+      </w:r>
+      <w:r>
+        <w:rPr>
+          <w:rFonts w:hint="default" w:ascii="Monospace" w:hAnsi="Monospace" w:eastAsia="Monospace"/>
+          <w:color w:val="303030"/>
+          <w:sz w:val="20"/>
+          <w:szCs w:val="24"/>
+        </w:rPr>
+        <w:t>.</w:t>
+      </w:r>
+      <w:r>
+        <w:rPr>
+          <w:rFonts w:hint="default" w:ascii="Monospace" w:hAnsi="Monospace" w:eastAsia="Monospace"/>
+          <w:color w:val="0000FF"/>
+          <w:sz w:val="20"/>
+          <w:szCs w:val="24"/>
+        </w:rPr>
+        <w:t>5</w:t>
+      </w:r>
+      <w:r>
+        <w:rPr>
+          <w:rFonts w:hint="default" w:ascii="Monospace" w:hAnsi="Monospace" w:eastAsia="Monospace"/>
+          <w:color w:val="303030"/>
+          <w:sz w:val="20"/>
+          <w:szCs w:val="24"/>
+        </w:rPr>
+        <w:t>)</w:t>
+      </w:r>
+      <w:r>
+        <w:rPr>
+          <w:rFonts w:hint="default" w:ascii="Monospace" w:hAnsi="Monospace" w:eastAsia="Monospace"/>
+          <w:color w:val="FF0000"/>
+          <w:sz w:val="20"/>
+          <w:szCs w:val="24"/>
+        </w:rPr>
+        <w:t>;</w:t>
+      </w:r>
+    </w:p>
+    <w:p>
+      <w:pPr>
+        <w:spacing w:beforeLines="0" w:afterLines="0"/>
+        <w:jc w:val="left"/>
+        <w:rPr>
+          <w:rFonts w:hint="default" w:ascii="Monospace" w:hAnsi="Monospace" w:eastAsia="Monospace"/>
+          <w:sz w:val="20"/>
+          <w:szCs w:val="24"/>
+        </w:rPr>
+      </w:pPr>
+      <w:r>
+        <w:rPr>
+          <w:rFonts w:hint="default" w:ascii="Monospace" w:hAnsi="Monospace" w:eastAsia="Monospace"/>
+          <w:b/>
+          <w:color w:val="800000"/>
+          <w:sz w:val="20"/>
+          <w:szCs w:val="24"/>
+        </w:rPr>
+        <w:t>SELECT</w:t>
+      </w:r>
+      <w:r>
+        <w:rPr>
+          <w:rFonts w:hint="default" w:ascii="Monospace" w:hAnsi="Monospace" w:eastAsia="Monospace"/>
+          <w:color w:val="303030"/>
+          <w:sz w:val="20"/>
+          <w:szCs w:val="24"/>
+        </w:rPr>
+        <w:t xml:space="preserve"> * </w:t>
+      </w:r>
+      <w:r>
+        <w:rPr>
+          <w:rFonts w:hint="default" w:ascii="Monospace" w:hAnsi="Monospace" w:eastAsia="Monospace"/>
+          <w:b/>
+          <w:color w:val="800000"/>
+          <w:sz w:val="20"/>
+          <w:szCs w:val="24"/>
+        </w:rPr>
+        <w:t>FROM</w:t>
+      </w:r>
+      <w:r>
+        <w:rPr>
+          <w:rFonts w:hint="default" w:ascii="Monospace" w:hAnsi="Monospace" w:eastAsia="Monospace"/>
+          <w:color w:val="303030"/>
+          <w:sz w:val="20"/>
+          <w:szCs w:val="24"/>
+        </w:rPr>
+        <w:t xml:space="preserve"> </w:t>
+      </w:r>
+      <w:r>
+        <w:rPr>
+          <w:rFonts w:hint="default" w:ascii="Monospace" w:hAnsi="Monospace" w:eastAsia="Monospace"/>
+          <w:color w:val="000000"/>
+          <w:sz w:val="20"/>
+          <w:szCs w:val="24"/>
+        </w:rPr>
+        <w:t>stringOperations</w:t>
+      </w:r>
+      <w:r>
+        <w:rPr>
+          <w:rFonts w:hint="default" w:ascii="Monospace" w:hAnsi="Monospace" w:eastAsia="Monospace"/>
+          <w:color w:val="FF0000"/>
+          <w:sz w:val="20"/>
+          <w:szCs w:val="24"/>
+        </w:rPr>
+        <w:t>;</w:t>
+      </w:r>
+    </w:p>
+    <w:p>
+      <w:pPr>
+        <w:spacing w:beforeLines="0" w:afterLines="0"/>
+        <w:jc w:val="left"/>
+        <w:rPr>
+          <w:rFonts w:hint="default" w:ascii="Monospace" w:hAnsi="Monospace" w:eastAsia="Monospace"/>
+          <w:sz w:val="20"/>
+          <w:szCs w:val="24"/>
+        </w:rPr>
+      </w:pPr>
+      <w:r>
+        <w:rPr>
+          <w:rFonts w:hint="default" w:ascii="Monospace" w:hAnsi="Monospace" w:eastAsia="Monospace"/>
+          <w:b/>
+          <w:color w:val="800000"/>
+          <w:sz w:val="20"/>
+          <w:szCs w:val="24"/>
+        </w:rPr>
+        <w:t>SELECT</w:t>
+      </w:r>
+      <w:r>
+        <w:rPr>
+          <w:rFonts w:hint="default" w:ascii="Monospace" w:hAnsi="Monospace" w:eastAsia="Monospace"/>
+          <w:color w:val="303030"/>
+          <w:sz w:val="20"/>
+          <w:szCs w:val="24"/>
+        </w:rPr>
+        <w:t xml:space="preserve"> </w:t>
+      </w:r>
+      <w:r>
+        <w:rPr>
+          <w:rFonts w:hint="default" w:ascii="Monospace" w:hAnsi="Monospace" w:eastAsia="Monospace"/>
+          <w:b/>
+          <w:color w:val="000080"/>
+          <w:sz w:val="20"/>
+          <w:szCs w:val="24"/>
+        </w:rPr>
+        <w:t>COS</w:t>
+      </w:r>
+      <w:r>
+        <w:rPr>
+          <w:rFonts w:hint="default" w:ascii="Monospace" w:hAnsi="Monospace" w:eastAsia="Monospace"/>
+          <w:color w:val="303030"/>
+          <w:sz w:val="20"/>
+          <w:szCs w:val="24"/>
+        </w:rPr>
+        <w:t>(</w:t>
+      </w:r>
+      <w:r>
+        <w:rPr>
+          <w:rFonts w:hint="default" w:ascii="Monospace" w:hAnsi="Monospace" w:eastAsia="Monospace"/>
+          <w:color w:val="000000"/>
+          <w:sz w:val="20"/>
+          <w:szCs w:val="24"/>
+        </w:rPr>
+        <w:t>Amount</w:t>
+      </w:r>
+      <w:r>
+        <w:rPr>
+          <w:rFonts w:hint="default" w:ascii="Monospace" w:hAnsi="Monospace" w:eastAsia="Monospace"/>
+          <w:color w:val="303030"/>
+          <w:sz w:val="20"/>
+          <w:szCs w:val="24"/>
+        </w:rPr>
+        <w:t xml:space="preserve">) </w:t>
+      </w:r>
+      <w:r>
+        <w:rPr>
+          <w:rFonts w:hint="default" w:ascii="Monospace" w:hAnsi="Monospace" w:eastAsia="Monospace"/>
+          <w:b/>
+          <w:color w:val="800000"/>
+          <w:sz w:val="20"/>
+          <w:szCs w:val="24"/>
+        </w:rPr>
+        <w:t>FROM</w:t>
+      </w:r>
+      <w:r>
+        <w:rPr>
+          <w:rFonts w:hint="default" w:ascii="Monospace" w:hAnsi="Monospace" w:eastAsia="Monospace"/>
+          <w:color w:val="303030"/>
+          <w:sz w:val="20"/>
+          <w:szCs w:val="24"/>
+        </w:rPr>
+        <w:t xml:space="preserve"> </w:t>
+      </w:r>
+      <w:r>
+        <w:rPr>
+          <w:rFonts w:hint="default" w:ascii="Monospace" w:hAnsi="Monospace" w:eastAsia="Monospace"/>
+          <w:color w:val="000000"/>
+          <w:sz w:val="20"/>
+          <w:szCs w:val="24"/>
+        </w:rPr>
+        <w:t>stringOperations</w:t>
+      </w:r>
+      <w:r>
+        <w:rPr>
+          <w:rFonts w:hint="default" w:ascii="Monospace" w:hAnsi="Monospace" w:eastAsia="Monospace"/>
+          <w:color w:val="FF0000"/>
+          <w:sz w:val="20"/>
+          <w:szCs w:val="24"/>
+        </w:rPr>
+        <w:t>;</w:t>
+      </w:r>
+    </w:p>
+    <w:p>
+      <w:pPr>
+        <w:spacing w:beforeLines="0" w:afterLines="0"/>
+        <w:jc w:val="left"/>
+        <w:rPr>
+          <w:rFonts w:hint="default" w:ascii="Monospace" w:hAnsi="Monospace" w:eastAsia="Monospace"/>
+          <w:sz w:val="20"/>
+          <w:szCs w:val="24"/>
+        </w:rPr>
+      </w:pPr>
+      <w:r>
+        <w:rPr>
+          <w:rFonts w:hint="default" w:ascii="Monospace" w:hAnsi="Monospace" w:eastAsia="Monospace"/>
+          <w:b/>
+          <w:color w:val="800000"/>
+          <w:sz w:val="20"/>
+          <w:szCs w:val="24"/>
+        </w:rPr>
+        <w:t>SELECT</w:t>
+      </w:r>
+      <w:r>
+        <w:rPr>
+          <w:rFonts w:hint="default" w:ascii="Monospace" w:hAnsi="Monospace" w:eastAsia="Monospace"/>
+          <w:color w:val="303030"/>
+          <w:sz w:val="20"/>
+          <w:szCs w:val="24"/>
+        </w:rPr>
+        <w:t xml:space="preserve"> </w:t>
+      </w:r>
+      <w:r>
+        <w:rPr>
+          <w:rFonts w:hint="default" w:ascii="Monospace" w:hAnsi="Monospace" w:eastAsia="Monospace"/>
+          <w:b/>
+          <w:color w:val="000080"/>
+          <w:sz w:val="20"/>
+          <w:szCs w:val="24"/>
+        </w:rPr>
+        <w:t>LOG</w:t>
+      </w:r>
+      <w:r>
+        <w:rPr>
+          <w:rFonts w:hint="default" w:ascii="Monospace" w:hAnsi="Monospace" w:eastAsia="Monospace"/>
+          <w:color w:val="303030"/>
+          <w:sz w:val="20"/>
+          <w:szCs w:val="24"/>
+        </w:rPr>
+        <w:t>(</w:t>
+      </w:r>
+      <w:r>
+        <w:rPr>
+          <w:rFonts w:hint="default" w:ascii="Monospace" w:hAnsi="Monospace" w:eastAsia="Monospace"/>
+          <w:color w:val="000000"/>
+          <w:sz w:val="20"/>
+          <w:szCs w:val="24"/>
+        </w:rPr>
+        <w:t>Amount</w:t>
+      </w:r>
+      <w:r>
+        <w:rPr>
+          <w:rFonts w:hint="default" w:ascii="Monospace" w:hAnsi="Monospace" w:eastAsia="Monospace"/>
+          <w:color w:val="303030"/>
+          <w:sz w:val="20"/>
+          <w:szCs w:val="24"/>
+        </w:rPr>
+        <w:t xml:space="preserve">) </w:t>
+      </w:r>
+      <w:r>
+        <w:rPr>
+          <w:rFonts w:hint="default" w:ascii="Monospace" w:hAnsi="Monospace" w:eastAsia="Monospace"/>
+          <w:b/>
+          <w:color w:val="800000"/>
+          <w:sz w:val="20"/>
+          <w:szCs w:val="24"/>
+        </w:rPr>
+        <w:t>FROM</w:t>
+      </w:r>
+      <w:r>
+        <w:rPr>
+          <w:rFonts w:hint="default" w:ascii="Monospace" w:hAnsi="Monospace" w:eastAsia="Monospace"/>
+          <w:color w:val="303030"/>
+          <w:sz w:val="20"/>
+          <w:szCs w:val="24"/>
+        </w:rPr>
+        <w:t xml:space="preserve"> </w:t>
+      </w:r>
+      <w:r>
+        <w:rPr>
+          <w:rFonts w:hint="default" w:ascii="Monospace" w:hAnsi="Monospace" w:eastAsia="Monospace"/>
+          <w:color w:val="000000"/>
+          <w:sz w:val="20"/>
+          <w:szCs w:val="24"/>
+        </w:rPr>
+        <w:t>stringOperations</w:t>
+      </w:r>
+      <w:r>
+        <w:rPr>
+          <w:rFonts w:hint="default" w:ascii="Monospace" w:hAnsi="Monospace" w:eastAsia="Monospace"/>
+          <w:color w:val="FF0000"/>
+          <w:sz w:val="20"/>
+          <w:szCs w:val="24"/>
+        </w:rPr>
+        <w:t>;</w:t>
+      </w:r>
+    </w:p>
+    <w:p>
+      <w:pPr>
+        <w:spacing w:beforeLines="0" w:afterLines="0"/>
+        <w:jc w:val="left"/>
+        <w:rPr>
+          <w:rFonts w:hint="default" w:ascii="Monospace" w:hAnsi="Monospace" w:eastAsia="Monospace"/>
+          <w:sz w:val="20"/>
+          <w:szCs w:val="24"/>
+        </w:rPr>
+      </w:pPr>
+      <w:r>
+        <w:rPr>
+          <w:rFonts w:hint="default" w:ascii="Monospace" w:hAnsi="Monospace" w:eastAsia="Monospace"/>
+          <w:b/>
+          <w:color w:val="800000"/>
+          <w:sz w:val="20"/>
+          <w:szCs w:val="24"/>
+        </w:rPr>
+        <w:t>SELECT</w:t>
+      </w:r>
+      <w:r>
+        <w:rPr>
+          <w:rFonts w:hint="default" w:ascii="Monospace" w:hAnsi="Monospace" w:eastAsia="Monospace"/>
+          <w:color w:val="303030"/>
+          <w:sz w:val="20"/>
+          <w:szCs w:val="24"/>
+        </w:rPr>
+        <w:t xml:space="preserve"> </w:t>
+      </w:r>
+      <w:r>
+        <w:rPr>
+          <w:rFonts w:hint="default" w:ascii="Monospace" w:hAnsi="Monospace" w:eastAsia="Monospace"/>
+          <w:color w:val="000000"/>
+          <w:sz w:val="20"/>
+          <w:szCs w:val="24"/>
+        </w:rPr>
+        <w:t>SQUARE</w:t>
+      </w:r>
+      <w:r>
+        <w:rPr>
+          <w:rFonts w:hint="default" w:ascii="Monospace" w:hAnsi="Monospace" w:eastAsia="Monospace"/>
+          <w:color w:val="303030"/>
+          <w:sz w:val="20"/>
+          <w:szCs w:val="24"/>
+        </w:rPr>
+        <w:t>(</w:t>
+      </w:r>
+      <w:r>
+        <w:rPr>
+          <w:rFonts w:hint="default" w:ascii="Monospace" w:hAnsi="Monospace" w:eastAsia="Monospace"/>
+          <w:color w:val="000000"/>
+          <w:sz w:val="20"/>
+          <w:szCs w:val="24"/>
+        </w:rPr>
+        <w:t>Amount</w:t>
+      </w:r>
+      <w:r>
+        <w:rPr>
+          <w:rFonts w:hint="default" w:ascii="Monospace" w:hAnsi="Monospace" w:eastAsia="Monospace"/>
+          <w:color w:val="303030"/>
+          <w:sz w:val="20"/>
+          <w:szCs w:val="24"/>
+        </w:rPr>
+        <w:t xml:space="preserve">) </w:t>
+      </w:r>
+      <w:r>
+        <w:rPr>
+          <w:rFonts w:hint="default" w:ascii="Monospace" w:hAnsi="Monospace" w:eastAsia="Monospace"/>
+          <w:b/>
+          <w:color w:val="800000"/>
+          <w:sz w:val="20"/>
+          <w:szCs w:val="24"/>
+        </w:rPr>
+        <w:t>FROM</w:t>
+      </w:r>
+      <w:r>
+        <w:rPr>
+          <w:rFonts w:hint="default" w:ascii="Monospace" w:hAnsi="Monospace" w:eastAsia="Monospace"/>
+          <w:color w:val="303030"/>
+          <w:sz w:val="20"/>
+          <w:szCs w:val="24"/>
+        </w:rPr>
+        <w:t xml:space="preserve"> </w:t>
+      </w:r>
+      <w:r>
+        <w:rPr>
+          <w:rFonts w:hint="default" w:ascii="Monospace" w:hAnsi="Monospace" w:eastAsia="Monospace"/>
+          <w:color w:val="000000"/>
+          <w:sz w:val="20"/>
+          <w:szCs w:val="24"/>
+        </w:rPr>
+        <w:t>stringOperations</w:t>
+      </w:r>
+      <w:r>
+        <w:rPr>
+          <w:rFonts w:hint="default" w:ascii="Monospace" w:hAnsi="Monospace" w:eastAsia="Monospace"/>
+          <w:color w:val="FF0000"/>
+          <w:sz w:val="20"/>
+          <w:szCs w:val="24"/>
+        </w:rPr>
+        <w:t>;</w:t>
+      </w:r>
+    </w:p>
+    <w:p>
+      <w:pPr>
+        <w:spacing w:beforeLines="0" w:afterLines="0"/>
+        <w:jc w:val="left"/>
+        <w:rPr>
+          <w:rFonts w:hint="default" w:ascii="Monospace" w:hAnsi="Monospace" w:eastAsia="Monospace"/>
+          <w:sz w:val="20"/>
+          <w:szCs w:val="24"/>
+        </w:rPr>
+      </w:pPr>
+      <w:r>
+        <w:rPr>
+          <w:rFonts w:hint="default" w:ascii="Monospace" w:hAnsi="Monospace" w:eastAsia="Monospace"/>
+          <w:b/>
+          <w:color w:val="800000"/>
+          <w:sz w:val="20"/>
+          <w:szCs w:val="24"/>
+        </w:rPr>
+        <w:t>SELECT</w:t>
+      </w:r>
+      <w:r>
+        <w:rPr>
+          <w:rFonts w:hint="default" w:ascii="Monospace" w:hAnsi="Monospace" w:eastAsia="Monospace"/>
+          <w:color w:val="303030"/>
+          <w:sz w:val="20"/>
+          <w:szCs w:val="24"/>
+        </w:rPr>
+        <w:t xml:space="preserve"> </w:t>
+      </w:r>
+      <w:r>
+        <w:rPr>
+          <w:rFonts w:hint="default" w:ascii="Monospace" w:hAnsi="Monospace" w:eastAsia="Monospace"/>
+          <w:b/>
+          <w:color w:val="000080"/>
+          <w:sz w:val="20"/>
+          <w:szCs w:val="24"/>
+        </w:rPr>
+        <w:t>COUNT</w:t>
+      </w:r>
+      <w:r>
+        <w:rPr>
+          <w:rFonts w:hint="default" w:ascii="Monospace" w:hAnsi="Monospace" w:eastAsia="Monospace"/>
+          <w:color w:val="303030"/>
+          <w:sz w:val="20"/>
+          <w:szCs w:val="24"/>
+        </w:rPr>
+        <w:t>(</w:t>
+      </w:r>
+      <w:r>
+        <w:rPr>
+          <w:rFonts w:hint="default" w:ascii="Monospace" w:hAnsi="Monospace" w:eastAsia="Monospace"/>
+          <w:color w:val="000000"/>
+          <w:sz w:val="20"/>
+          <w:szCs w:val="24"/>
+        </w:rPr>
+        <w:t>Fname</w:t>
+      </w:r>
+      <w:r>
+        <w:rPr>
+          <w:rFonts w:hint="default" w:ascii="Monospace" w:hAnsi="Monospace" w:eastAsia="Monospace"/>
+          <w:color w:val="303030"/>
+          <w:sz w:val="20"/>
+          <w:szCs w:val="24"/>
+        </w:rPr>
+        <w:t xml:space="preserve">) </w:t>
+      </w:r>
+      <w:r>
+        <w:rPr>
+          <w:rFonts w:hint="default" w:ascii="Monospace" w:hAnsi="Monospace" w:eastAsia="Monospace"/>
+          <w:b/>
+          <w:color w:val="800000"/>
+          <w:sz w:val="20"/>
+          <w:szCs w:val="24"/>
+        </w:rPr>
+        <w:t>AS</w:t>
+      </w:r>
+      <w:r>
+        <w:rPr>
+          <w:rFonts w:hint="default" w:ascii="Monospace" w:hAnsi="Monospace" w:eastAsia="Monospace"/>
+          <w:color w:val="303030"/>
+          <w:sz w:val="20"/>
+          <w:szCs w:val="24"/>
+        </w:rPr>
+        <w:t xml:space="preserve"> </w:t>
+      </w:r>
+      <w:r>
+        <w:rPr>
+          <w:rFonts w:hint="default" w:ascii="Monospace" w:hAnsi="Monospace" w:eastAsia="Monospace"/>
+          <w:color w:val="000000"/>
+          <w:sz w:val="20"/>
+          <w:szCs w:val="24"/>
+        </w:rPr>
+        <w:t>NumberOfNames</w:t>
+      </w:r>
+      <w:r>
+        <w:rPr>
+          <w:rFonts w:hint="default" w:ascii="Monospace" w:hAnsi="Monospace" w:eastAsia="Monospace"/>
+          <w:color w:val="303030"/>
+          <w:sz w:val="20"/>
+          <w:szCs w:val="24"/>
+        </w:rPr>
+        <w:t xml:space="preserve"> </w:t>
+      </w:r>
+      <w:r>
+        <w:rPr>
+          <w:rFonts w:hint="default" w:ascii="Monospace" w:hAnsi="Monospace" w:eastAsia="Monospace"/>
+          <w:b/>
+          <w:color w:val="800000"/>
+          <w:sz w:val="20"/>
+          <w:szCs w:val="24"/>
+        </w:rPr>
+        <w:t>FROM</w:t>
+      </w:r>
+      <w:r>
+        <w:rPr>
+          <w:rFonts w:hint="default" w:ascii="Monospace" w:hAnsi="Monospace" w:eastAsia="Monospace"/>
+          <w:color w:val="303030"/>
+          <w:sz w:val="20"/>
+          <w:szCs w:val="24"/>
+        </w:rPr>
+        <w:t xml:space="preserve"> </w:t>
+      </w:r>
+      <w:r>
+        <w:rPr>
+          <w:rFonts w:hint="default" w:ascii="Monospace" w:hAnsi="Monospace" w:eastAsia="Monospace"/>
+          <w:color w:val="000000"/>
+          <w:sz w:val="20"/>
+          <w:szCs w:val="24"/>
+        </w:rPr>
+        <w:t>Staff</w:t>
+      </w:r>
+      <w:r>
+        <w:rPr>
+          <w:rFonts w:hint="default" w:ascii="Monospace" w:hAnsi="Monospace" w:eastAsia="Monospace"/>
+          <w:color w:val="303030"/>
+          <w:sz w:val="20"/>
+          <w:szCs w:val="24"/>
+        </w:rPr>
+        <w:t xml:space="preserve"> </w:t>
+      </w:r>
+      <w:r>
+        <w:rPr>
+          <w:rFonts w:hint="default" w:ascii="Monospace" w:hAnsi="Monospace" w:eastAsia="Monospace"/>
+          <w:color w:val="000000"/>
+          <w:sz w:val="20"/>
+          <w:szCs w:val="24"/>
+        </w:rPr>
+        <w:t>s</w:t>
+      </w:r>
+      <w:r>
+        <w:rPr>
+          <w:rFonts w:hint="default" w:ascii="Monospace" w:hAnsi="Monospace" w:eastAsia="Monospace"/>
+          <w:color w:val="303030"/>
+          <w:sz w:val="20"/>
+          <w:szCs w:val="24"/>
+        </w:rPr>
+        <w:t xml:space="preserve"> </w:t>
+      </w:r>
+      <w:r>
+        <w:rPr>
+          <w:rFonts w:hint="default" w:ascii="Monospace" w:hAnsi="Monospace" w:eastAsia="Monospace"/>
+          <w:color w:val="FF0000"/>
+          <w:sz w:val="20"/>
+          <w:szCs w:val="24"/>
+        </w:rPr>
+        <w:t>;</w:t>
+      </w:r>
+    </w:p>
+    <w:p>
+      <w:pPr>
+        <w:spacing w:beforeLines="0" w:afterLines="0"/>
+        <w:jc w:val="left"/>
+        <w:rPr>
+          <w:rFonts w:hint="default" w:ascii="Monospace" w:hAnsi="Monospace" w:eastAsia="Monospace"/>
+          <w:sz w:val="20"/>
+          <w:szCs w:val="24"/>
+        </w:rPr>
+      </w:pPr>
+      <w:r>
+        <w:rPr>
+          <w:rFonts w:hint="default" w:ascii="Monospace" w:hAnsi="Monospace" w:eastAsia="Monospace"/>
+          <w:b/>
+          <w:color w:val="800000"/>
+          <w:sz w:val="20"/>
+          <w:szCs w:val="24"/>
+        </w:rPr>
+        <w:t>SELECT</w:t>
+      </w:r>
+      <w:r>
+        <w:rPr>
+          <w:rFonts w:hint="default" w:ascii="Monospace" w:hAnsi="Monospace" w:eastAsia="Monospace"/>
+          <w:color w:val="303030"/>
+          <w:sz w:val="20"/>
+          <w:szCs w:val="24"/>
+        </w:rPr>
+        <w:t xml:space="preserve"> </w:t>
+      </w:r>
+      <w:r>
+        <w:rPr>
+          <w:rFonts w:hint="default" w:ascii="Monospace" w:hAnsi="Monospace" w:eastAsia="Monospace"/>
+          <w:b/>
+          <w:color w:val="000080"/>
+          <w:sz w:val="20"/>
+          <w:szCs w:val="24"/>
+        </w:rPr>
+        <w:t>AVG</w:t>
+      </w:r>
+      <w:r>
+        <w:rPr>
+          <w:rFonts w:hint="default" w:ascii="Monospace" w:hAnsi="Monospace" w:eastAsia="Monospace"/>
+          <w:color w:val="303030"/>
+          <w:sz w:val="20"/>
+          <w:szCs w:val="24"/>
+        </w:rPr>
+        <w:t>(</w:t>
+      </w:r>
+      <w:r>
+        <w:rPr>
+          <w:rFonts w:hint="default" w:ascii="Monospace" w:hAnsi="Monospace" w:eastAsia="Monospace"/>
+          <w:color w:val="000000"/>
+          <w:sz w:val="20"/>
+          <w:szCs w:val="24"/>
+        </w:rPr>
+        <w:t>maxRent</w:t>
+      </w:r>
+      <w:r>
+        <w:rPr>
+          <w:rFonts w:hint="default" w:ascii="Monospace" w:hAnsi="Monospace" w:eastAsia="Monospace"/>
+          <w:color w:val="303030"/>
+          <w:sz w:val="20"/>
+          <w:szCs w:val="24"/>
+        </w:rPr>
+        <w:t xml:space="preserve">) </w:t>
+      </w:r>
+      <w:r>
+        <w:rPr>
+          <w:rFonts w:hint="default" w:ascii="Monospace" w:hAnsi="Monospace" w:eastAsia="Monospace"/>
+          <w:b/>
+          <w:color w:val="800000"/>
+          <w:sz w:val="20"/>
+          <w:szCs w:val="24"/>
+        </w:rPr>
+        <w:t>AS</w:t>
+      </w:r>
+      <w:r>
+        <w:rPr>
+          <w:rFonts w:hint="default" w:ascii="Monospace" w:hAnsi="Monospace" w:eastAsia="Monospace"/>
+          <w:color w:val="303030"/>
+          <w:sz w:val="20"/>
+          <w:szCs w:val="24"/>
+        </w:rPr>
+        <w:t xml:space="preserve"> </w:t>
+      </w:r>
+      <w:r>
+        <w:rPr>
+          <w:rFonts w:hint="default" w:ascii="Monospace" w:hAnsi="Monospace" w:eastAsia="Monospace"/>
+          <w:color w:val="008000"/>
+          <w:sz w:val="20"/>
+          <w:szCs w:val="24"/>
+        </w:rPr>
+        <w:t>'avg'</w:t>
+      </w:r>
+      <w:r>
+        <w:rPr>
+          <w:rFonts w:hint="default" w:ascii="Monospace" w:hAnsi="Monospace" w:eastAsia="Monospace"/>
+          <w:color w:val="303030"/>
+          <w:sz w:val="20"/>
+          <w:szCs w:val="24"/>
+        </w:rPr>
+        <w:t xml:space="preserve"> </w:t>
+      </w:r>
+      <w:r>
+        <w:rPr>
+          <w:rFonts w:hint="default" w:ascii="Monospace" w:hAnsi="Monospace" w:eastAsia="Monospace"/>
+          <w:b/>
+          <w:color w:val="800000"/>
+          <w:sz w:val="20"/>
+          <w:szCs w:val="24"/>
+        </w:rPr>
+        <w:t>FROM</w:t>
+      </w:r>
+      <w:r>
+        <w:rPr>
+          <w:rFonts w:hint="default" w:ascii="Monospace" w:hAnsi="Monospace" w:eastAsia="Monospace"/>
+          <w:color w:val="303030"/>
+          <w:sz w:val="20"/>
+          <w:szCs w:val="24"/>
+        </w:rPr>
+        <w:t xml:space="preserve"> </w:t>
+      </w:r>
+      <w:r>
+        <w:rPr>
+          <w:rFonts w:hint="default" w:ascii="Monospace" w:hAnsi="Monospace" w:eastAsia="Monospace"/>
+          <w:color w:val="000000"/>
+          <w:sz w:val="20"/>
+          <w:szCs w:val="24"/>
+        </w:rPr>
+        <w:t>client</w:t>
+      </w:r>
+      <w:r>
+        <w:rPr>
+          <w:rFonts w:hint="default" w:ascii="Monospace" w:hAnsi="Monospace" w:eastAsia="Monospace"/>
+          <w:color w:val="FF0000"/>
+          <w:sz w:val="20"/>
+          <w:szCs w:val="24"/>
+        </w:rPr>
+        <w:t>;</w:t>
+      </w:r>
+    </w:p>
+    <w:p>
+      <w:pPr>
+        <w:spacing w:beforeLines="0" w:afterLines="0"/>
+        <w:jc w:val="left"/>
+        <w:rPr>
+          <w:rFonts w:hint="default" w:ascii="Monospace" w:hAnsi="Monospace" w:eastAsia="Monospace"/>
+          <w:sz w:val="20"/>
+          <w:szCs w:val="24"/>
+        </w:rPr>
+      </w:pPr>
+      <w:r>
+        <w:rPr>
+          <w:rFonts w:hint="default" w:ascii="Monospace" w:hAnsi="Monospace" w:eastAsia="Monospace"/>
+          <w:b/>
+          <w:color w:val="800000"/>
+          <w:sz w:val="20"/>
+          <w:szCs w:val="24"/>
+        </w:rPr>
+        <w:t>SELECT</w:t>
+      </w:r>
+      <w:r>
+        <w:rPr>
+          <w:rFonts w:hint="default" w:ascii="Monospace" w:hAnsi="Monospace" w:eastAsia="Monospace"/>
+          <w:color w:val="303030"/>
+          <w:sz w:val="20"/>
+          <w:szCs w:val="24"/>
+        </w:rPr>
+        <w:t xml:space="preserve"> </w:t>
+      </w:r>
+      <w:r>
+        <w:rPr>
+          <w:rFonts w:hint="default" w:ascii="Monospace" w:hAnsi="Monospace" w:eastAsia="Monospace"/>
+          <w:b/>
+          <w:color w:val="000080"/>
+          <w:sz w:val="20"/>
+          <w:szCs w:val="24"/>
+        </w:rPr>
+        <w:t>MAX</w:t>
+      </w:r>
+      <w:r>
+        <w:rPr>
+          <w:rFonts w:hint="default" w:ascii="Monospace" w:hAnsi="Monospace" w:eastAsia="Monospace"/>
+          <w:color w:val="303030"/>
+          <w:sz w:val="20"/>
+          <w:szCs w:val="24"/>
+        </w:rPr>
+        <w:t>(</w:t>
+      </w:r>
+      <w:r>
+        <w:rPr>
+          <w:rFonts w:hint="default" w:ascii="Monospace" w:hAnsi="Monospace" w:eastAsia="Monospace"/>
+          <w:color w:val="000000"/>
+          <w:sz w:val="20"/>
+          <w:szCs w:val="24"/>
+        </w:rPr>
+        <w:t>maxRent</w:t>
+      </w:r>
+      <w:r>
+        <w:rPr>
+          <w:rFonts w:hint="default" w:ascii="Monospace" w:hAnsi="Monospace" w:eastAsia="Monospace"/>
+          <w:color w:val="303030"/>
+          <w:sz w:val="20"/>
+          <w:szCs w:val="24"/>
+        </w:rPr>
+        <w:t xml:space="preserve">) </w:t>
+      </w:r>
+      <w:r>
+        <w:rPr>
+          <w:rFonts w:hint="default" w:ascii="Monospace" w:hAnsi="Monospace" w:eastAsia="Monospace"/>
+          <w:b/>
+          <w:color w:val="800000"/>
+          <w:sz w:val="20"/>
+          <w:szCs w:val="24"/>
+        </w:rPr>
+        <w:t>AS</w:t>
+      </w:r>
+      <w:r>
+        <w:rPr>
+          <w:rFonts w:hint="default" w:ascii="Monospace" w:hAnsi="Monospace" w:eastAsia="Monospace"/>
+          <w:color w:val="303030"/>
+          <w:sz w:val="20"/>
+          <w:szCs w:val="24"/>
+        </w:rPr>
+        <w:t xml:space="preserve"> </w:t>
+      </w:r>
+      <w:r>
+        <w:rPr>
+          <w:rFonts w:hint="default" w:ascii="Monospace" w:hAnsi="Monospace" w:eastAsia="Monospace"/>
+          <w:color w:val="008000"/>
+          <w:sz w:val="20"/>
+          <w:szCs w:val="24"/>
+        </w:rPr>
+        <w:t>'Largest'</w:t>
+      </w:r>
+      <w:r>
+        <w:rPr>
+          <w:rFonts w:hint="default" w:ascii="Monospace" w:hAnsi="Monospace" w:eastAsia="Monospace"/>
+          <w:color w:val="303030"/>
+          <w:sz w:val="20"/>
+          <w:szCs w:val="24"/>
+        </w:rPr>
+        <w:t xml:space="preserve"> </w:t>
+      </w:r>
+      <w:r>
+        <w:rPr>
+          <w:rFonts w:hint="default" w:ascii="Monospace" w:hAnsi="Monospace" w:eastAsia="Monospace"/>
+          <w:b/>
+          <w:color w:val="800000"/>
+          <w:sz w:val="20"/>
+          <w:szCs w:val="24"/>
+        </w:rPr>
+        <w:t>FROM</w:t>
+      </w:r>
+      <w:r>
+        <w:rPr>
+          <w:rFonts w:hint="default" w:ascii="Monospace" w:hAnsi="Monospace" w:eastAsia="Monospace"/>
+          <w:color w:val="303030"/>
+          <w:sz w:val="20"/>
+          <w:szCs w:val="24"/>
+        </w:rPr>
+        <w:t xml:space="preserve"> </w:t>
+      </w:r>
+      <w:r>
+        <w:rPr>
+          <w:rFonts w:hint="default" w:ascii="Monospace" w:hAnsi="Monospace" w:eastAsia="Monospace"/>
+          <w:color w:val="000000"/>
+          <w:sz w:val="20"/>
+          <w:szCs w:val="24"/>
+        </w:rPr>
+        <w:t>client</w:t>
+      </w:r>
+      <w:r>
+        <w:rPr>
+          <w:rFonts w:hint="default" w:ascii="Monospace" w:hAnsi="Monospace" w:eastAsia="Monospace"/>
+          <w:color w:val="FF0000"/>
+          <w:sz w:val="20"/>
+          <w:szCs w:val="24"/>
+        </w:rPr>
+        <w:t>;</w:t>
+      </w:r>
+    </w:p>
+    <w:p>
+      <w:pPr>
+        <w:spacing w:beforeLines="0" w:afterLines="0"/>
+        <w:jc w:val="left"/>
+        <w:rPr>
+          <w:rFonts w:hint="default" w:ascii="Monospace" w:hAnsi="Monospace" w:eastAsia="Monospace"/>
+          <w:sz w:val="20"/>
+          <w:szCs w:val="24"/>
+        </w:rPr>
+      </w:pPr>
+      <w:r>
+        <w:rPr>
+          <w:rFonts w:hint="default" w:ascii="Monospace" w:hAnsi="Monospace" w:eastAsia="Monospace"/>
+          <w:b/>
+          <w:color w:val="800000"/>
+          <w:sz w:val="20"/>
+          <w:szCs w:val="24"/>
+        </w:rPr>
+        <w:t>SELECT</w:t>
+      </w:r>
+      <w:r>
+        <w:rPr>
+          <w:rFonts w:hint="default" w:ascii="Monospace" w:hAnsi="Monospace" w:eastAsia="Monospace"/>
+          <w:color w:val="303030"/>
+          <w:sz w:val="20"/>
+          <w:szCs w:val="24"/>
+        </w:rPr>
+        <w:t xml:space="preserve"> </w:t>
+      </w:r>
+      <w:r>
+        <w:rPr>
+          <w:rFonts w:hint="default" w:ascii="Monospace" w:hAnsi="Monospace" w:eastAsia="Monospace"/>
+          <w:b/>
+          <w:color w:val="000080"/>
+          <w:sz w:val="20"/>
+          <w:szCs w:val="24"/>
+        </w:rPr>
+        <w:t>MIN</w:t>
+      </w:r>
+      <w:r>
+        <w:rPr>
+          <w:rFonts w:hint="default" w:ascii="Monospace" w:hAnsi="Monospace" w:eastAsia="Monospace"/>
+          <w:color w:val="303030"/>
+          <w:sz w:val="20"/>
+          <w:szCs w:val="24"/>
+        </w:rPr>
+        <w:t>(</w:t>
+      </w:r>
+      <w:r>
+        <w:rPr>
+          <w:rFonts w:hint="default" w:ascii="Monospace" w:hAnsi="Monospace" w:eastAsia="Monospace"/>
+          <w:color w:val="000000"/>
+          <w:sz w:val="20"/>
+          <w:szCs w:val="24"/>
+        </w:rPr>
+        <w:t>maxRent</w:t>
+      </w:r>
+      <w:r>
+        <w:rPr>
+          <w:rFonts w:hint="default" w:ascii="Monospace" w:hAnsi="Monospace" w:eastAsia="Monospace"/>
+          <w:color w:val="303030"/>
+          <w:sz w:val="20"/>
+          <w:szCs w:val="24"/>
+        </w:rPr>
+        <w:t xml:space="preserve">) </w:t>
+      </w:r>
+      <w:r>
+        <w:rPr>
+          <w:rFonts w:hint="default" w:ascii="Monospace" w:hAnsi="Monospace" w:eastAsia="Monospace"/>
+          <w:b/>
+          <w:color w:val="800000"/>
+          <w:sz w:val="20"/>
+          <w:szCs w:val="24"/>
+        </w:rPr>
+        <w:t>AS</w:t>
+      </w:r>
+      <w:r>
+        <w:rPr>
+          <w:rFonts w:hint="default" w:ascii="Monospace" w:hAnsi="Monospace" w:eastAsia="Monospace"/>
+          <w:color w:val="303030"/>
+          <w:sz w:val="20"/>
+          <w:szCs w:val="24"/>
+        </w:rPr>
+        <w:t xml:space="preserve"> </w:t>
+      </w:r>
+      <w:r>
+        <w:rPr>
+          <w:rFonts w:hint="default" w:ascii="Monospace" w:hAnsi="Monospace" w:eastAsia="Monospace"/>
+          <w:color w:val="008000"/>
+          <w:sz w:val="20"/>
+          <w:szCs w:val="24"/>
+        </w:rPr>
+        <w:t>'Smallest'</w:t>
+      </w:r>
+      <w:r>
+        <w:rPr>
+          <w:rFonts w:hint="default" w:ascii="Monospace" w:hAnsi="Monospace" w:eastAsia="Monospace"/>
+          <w:color w:val="303030"/>
+          <w:sz w:val="20"/>
+          <w:szCs w:val="24"/>
+        </w:rPr>
+        <w:t xml:space="preserve"> </w:t>
+      </w:r>
+      <w:r>
+        <w:rPr>
+          <w:rFonts w:hint="default" w:ascii="Monospace" w:hAnsi="Monospace" w:eastAsia="Monospace"/>
+          <w:b/>
+          <w:color w:val="800000"/>
+          <w:sz w:val="20"/>
+          <w:szCs w:val="24"/>
+        </w:rPr>
+        <w:t>FROM</w:t>
+      </w:r>
+      <w:r>
+        <w:rPr>
+          <w:rFonts w:hint="default" w:ascii="Monospace" w:hAnsi="Monospace" w:eastAsia="Monospace"/>
+          <w:color w:val="303030"/>
+          <w:sz w:val="20"/>
+          <w:szCs w:val="24"/>
+        </w:rPr>
+        <w:t xml:space="preserve"> </w:t>
+      </w:r>
+      <w:r>
+        <w:rPr>
+          <w:rFonts w:hint="default" w:ascii="Monospace" w:hAnsi="Monospace" w:eastAsia="Monospace"/>
+          <w:color w:val="000000"/>
+          <w:sz w:val="20"/>
+          <w:szCs w:val="24"/>
+        </w:rPr>
+        <w:t>client</w:t>
+      </w:r>
+      <w:r>
+        <w:rPr>
+          <w:rFonts w:hint="default" w:ascii="Monospace" w:hAnsi="Monospace" w:eastAsia="Monospace"/>
+          <w:color w:val="FF0000"/>
+          <w:sz w:val="20"/>
+          <w:szCs w:val="24"/>
+        </w:rPr>
+        <w:t>;</w:t>
+      </w:r>
+    </w:p>
+    <w:p>
+      <w:pPr>
+        <w:spacing w:beforeLines="0" w:afterLines="0"/>
+        <w:jc w:val="left"/>
+        <w:rPr>
+          <w:rFonts w:hint="default" w:ascii="Monospace" w:hAnsi="Monospace" w:eastAsia="Monospace"/>
+          <w:sz w:val="20"/>
+          <w:szCs w:val="24"/>
+        </w:rPr>
+      </w:pPr>
+      <w:r>
+        <w:rPr>
+          <w:rFonts w:hint="default" w:ascii="Monospace" w:hAnsi="Monospace" w:eastAsia="Monospace"/>
+          <w:b/>
+          <w:color w:val="800000"/>
+          <w:sz w:val="20"/>
+          <w:szCs w:val="24"/>
+        </w:rPr>
+        <w:t>SELECT</w:t>
+      </w:r>
+      <w:r>
+        <w:rPr>
+          <w:rFonts w:hint="default" w:ascii="Monospace" w:hAnsi="Monospace" w:eastAsia="Monospace"/>
+          <w:color w:val="303030"/>
+          <w:sz w:val="20"/>
+          <w:szCs w:val="24"/>
+        </w:rPr>
+        <w:t xml:space="preserve"> </w:t>
+      </w:r>
+      <w:r>
+        <w:rPr>
+          <w:rFonts w:hint="default" w:ascii="Monospace" w:hAnsi="Monospace" w:eastAsia="Monospace"/>
+          <w:b/>
+          <w:color w:val="000080"/>
+          <w:sz w:val="20"/>
+          <w:szCs w:val="24"/>
+        </w:rPr>
+        <w:t>FLOOR</w:t>
+      </w:r>
+      <w:r>
+        <w:rPr>
+          <w:rFonts w:hint="default" w:ascii="Monospace" w:hAnsi="Monospace" w:eastAsia="Monospace"/>
+          <w:color w:val="303030"/>
+          <w:sz w:val="20"/>
+          <w:szCs w:val="24"/>
+        </w:rPr>
+        <w:t>(</w:t>
+      </w:r>
+      <w:r>
+        <w:rPr>
+          <w:rFonts w:hint="default" w:ascii="Monospace" w:hAnsi="Monospace" w:eastAsia="Monospace"/>
+          <w:color w:val="000000"/>
+          <w:sz w:val="20"/>
+          <w:szCs w:val="24"/>
+        </w:rPr>
+        <w:t>Amount</w:t>
+      </w:r>
+      <w:r>
+        <w:rPr>
+          <w:rFonts w:hint="default" w:ascii="Monospace" w:hAnsi="Monospace" w:eastAsia="Monospace"/>
+          <w:color w:val="303030"/>
+          <w:sz w:val="20"/>
+          <w:szCs w:val="24"/>
+        </w:rPr>
+        <w:t xml:space="preserve">) </w:t>
+      </w:r>
+      <w:r>
+        <w:rPr>
+          <w:rFonts w:hint="default" w:ascii="Monospace" w:hAnsi="Monospace" w:eastAsia="Monospace"/>
+          <w:b/>
+          <w:color w:val="800000"/>
+          <w:sz w:val="20"/>
+          <w:szCs w:val="24"/>
+        </w:rPr>
+        <w:t>FROM</w:t>
+      </w:r>
+      <w:r>
+        <w:rPr>
+          <w:rFonts w:hint="default" w:ascii="Monospace" w:hAnsi="Monospace" w:eastAsia="Monospace"/>
+          <w:color w:val="303030"/>
+          <w:sz w:val="20"/>
+          <w:szCs w:val="24"/>
+        </w:rPr>
+        <w:t xml:space="preserve"> </w:t>
+      </w:r>
+      <w:r>
+        <w:rPr>
+          <w:rFonts w:hint="default" w:ascii="Monospace" w:hAnsi="Monospace" w:eastAsia="Monospace"/>
+          <w:color w:val="000000"/>
+          <w:sz w:val="20"/>
+          <w:szCs w:val="24"/>
+        </w:rPr>
+        <w:t>stringOperations</w:t>
+      </w:r>
+      <w:r>
+        <w:rPr>
+          <w:rFonts w:hint="default" w:ascii="Monospace" w:hAnsi="Monospace" w:eastAsia="Monospace"/>
+          <w:color w:val="FF0000"/>
+          <w:sz w:val="20"/>
+          <w:szCs w:val="24"/>
+        </w:rPr>
+        <w:t>;</w:t>
+      </w:r>
+    </w:p>
+    <w:p>
+      <w:pPr>
+        <w:spacing w:beforeLines="0" w:afterLines="0"/>
+        <w:jc w:val="left"/>
+        <w:rPr>
+          <w:rFonts w:hint="default" w:ascii="Monospace" w:hAnsi="Monospace" w:eastAsia="Monospace"/>
+          <w:sz w:val="20"/>
+          <w:szCs w:val="24"/>
+        </w:rPr>
+      </w:pPr>
+      <w:r>
+        <w:rPr>
+          <w:rFonts w:hint="default" w:ascii="Monospace" w:hAnsi="Monospace" w:eastAsia="Monospace"/>
+          <w:b/>
+          <w:color w:val="800000"/>
+          <w:sz w:val="20"/>
+          <w:szCs w:val="24"/>
+        </w:rPr>
+        <w:t>SELECT</w:t>
+      </w:r>
+      <w:r>
+        <w:rPr>
+          <w:rFonts w:hint="default" w:ascii="Monospace" w:hAnsi="Monospace" w:eastAsia="Monospace"/>
+          <w:color w:val="303030"/>
+          <w:sz w:val="20"/>
+          <w:szCs w:val="24"/>
+        </w:rPr>
+        <w:t xml:space="preserve"> </w:t>
+      </w:r>
+      <w:r>
+        <w:rPr>
+          <w:rFonts w:hint="default" w:ascii="Monospace" w:hAnsi="Monospace" w:eastAsia="Monospace"/>
+          <w:b/>
+          <w:color w:val="800000"/>
+          <w:sz w:val="20"/>
+          <w:szCs w:val="24"/>
+        </w:rPr>
+        <w:t>CEILING</w:t>
+      </w:r>
+      <w:r>
+        <w:rPr>
+          <w:rFonts w:hint="default" w:ascii="Monospace" w:hAnsi="Monospace" w:eastAsia="Monospace"/>
+          <w:color w:val="303030"/>
+          <w:sz w:val="20"/>
+          <w:szCs w:val="24"/>
+        </w:rPr>
+        <w:t>(</w:t>
+      </w:r>
+      <w:r>
+        <w:rPr>
+          <w:rFonts w:hint="default" w:ascii="Monospace" w:hAnsi="Monospace" w:eastAsia="Monospace"/>
+          <w:color w:val="000000"/>
+          <w:sz w:val="20"/>
+          <w:szCs w:val="24"/>
+        </w:rPr>
+        <w:t>Amount</w:t>
+      </w:r>
+      <w:r>
+        <w:rPr>
+          <w:rFonts w:hint="default" w:ascii="Monospace" w:hAnsi="Monospace" w:eastAsia="Monospace"/>
+          <w:color w:val="303030"/>
+          <w:sz w:val="20"/>
+          <w:szCs w:val="24"/>
+        </w:rPr>
+        <w:t xml:space="preserve">) </w:t>
+      </w:r>
+      <w:r>
+        <w:rPr>
+          <w:rFonts w:hint="default" w:ascii="Monospace" w:hAnsi="Monospace" w:eastAsia="Monospace"/>
+          <w:b/>
+          <w:color w:val="800000"/>
+          <w:sz w:val="20"/>
+          <w:szCs w:val="24"/>
+        </w:rPr>
+        <w:t>FROM</w:t>
+      </w:r>
+      <w:r>
+        <w:rPr>
+          <w:rFonts w:hint="default" w:ascii="Monospace" w:hAnsi="Monospace" w:eastAsia="Monospace"/>
+          <w:color w:val="303030"/>
+          <w:sz w:val="20"/>
+          <w:szCs w:val="24"/>
+        </w:rPr>
+        <w:t xml:space="preserve"> </w:t>
+      </w:r>
+      <w:r>
+        <w:rPr>
+          <w:rFonts w:hint="default" w:ascii="Monospace" w:hAnsi="Monospace" w:eastAsia="Monospace"/>
+          <w:color w:val="000000"/>
+          <w:sz w:val="20"/>
+          <w:szCs w:val="24"/>
+        </w:rPr>
+        <w:t>stringOperations</w:t>
+      </w:r>
+      <w:r>
+        <w:rPr>
+          <w:rFonts w:hint="default" w:ascii="Monospace" w:hAnsi="Monospace" w:eastAsia="Monospace"/>
+          <w:color w:val="FF0000"/>
+          <w:sz w:val="20"/>
+          <w:szCs w:val="24"/>
+        </w:rPr>
+        <w:t>;</w:t>
+      </w:r>
+    </w:p>
+    <w:p>
+      <w:pPr>
+        <w:spacing w:beforeLines="0" w:afterLines="0"/>
+        <w:jc w:val="left"/>
+        <w:rPr>
+          <w:rFonts w:hint="default" w:ascii="Monospace" w:hAnsi="Monospace" w:eastAsia="Monospace"/>
+          <w:sz w:val="20"/>
+          <w:szCs w:val="24"/>
+        </w:rPr>
+      </w:pPr>
+    </w:p>
+    <w:p>
+      <w:pPr>
+        <w:pStyle w:val="6"/>
+      </w:pPr>
+    </w:p>
+    <w:p>
+      <w:pPr>
+        <w:pStyle w:val="4"/>
+      </w:pPr>
+      <w:bookmarkStart w:id="69" w:name="_Toc955627578"/>
+      <w:r>
+        <w:fldChar w:fldCharType="begin"/>
+      </w:r>
+      <w:r>
+        <w:instrText xml:space="preserve"> HYPERLINK \l "_Toc2037759433" </w:instrText>
+      </w:r>
+      <w:r>
+        <w:fldChar w:fldCharType="separate"/>
+      </w:r>
+      <w:r>
+        <w:t>M</w:t>
+      </w:r>
       <w:bookmarkStart w:id="169" w:name="_GoBack"/>
       <w:bookmarkEnd w:id="169"/>
-    </w:p>
-    <w:p>
-      <w:pPr>
-        <w:pStyle w:val="6"/>
-      </w:pPr>
-    </w:p>
-    <w:p>
-      <w:pPr>
-        <w:spacing w:after="160" w:line="259" w:lineRule="auto"/>
-        <w:rPr>
-          <w:color w:val="F79646" w:themeColor="accent6"/>
-          <w:lang w:val="en"/>
-        </w:rPr>
-      </w:pPr>
-      <w:r>
-        <w:rPr>
-          <w:color w:val="F79646" w:themeColor="accent6"/>
-        </w:rPr>
-        <w:t>Reviewed by:</w:t>
-      </w:r>
-      <w:r>
-        <w:rPr>
-          <w:color w:val="F79646" w:themeColor="accent6"/>
-          <w:lang w:val="en"/>
-        </w:rPr>
-        <w:t>.</w:t>
-      </w:r>
-    </w:p>
-    <w:p>
-      <w:pPr>
-        <w:spacing w:after="160" w:line="259" w:lineRule="auto"/>
-        <w:rPr>
-          <w:color w:val="F79646" w:themeColor="accent6"/>
-          <w:lang w:val="en"/>
-        </w:rPr>
-      </w:pPr>
-      <w:r>
-        <w:rPr>
-          <w:color w:val="F79646" w:themeColor="accent6"/>
-        </w:rPr>
-        <w:t>Comments</w:t>
-      </w:r>
-      <w:r>
-        <w:rPr>
-          <w:color w:val="F79646" w:themeColor="accent6"/>
-          <w:lang w:val="en"/>
-        </w:rPr>
-        <w:t>:</w:t>
-      </w:r>
-    </w:p>
-    <w:p>
-      <w:pPr>
-        <w:spacing w:after="160" w:line="259" w:lineRule="auto"/>
-        <w:rPr>
-          <w:color w:val="F79646" w:themeColor="accent6"/>
-        </w:rPr>
-      </w:pPr>
-      <w:r>
-        <w:rPr>
-          <w:color w:val="F79646" w:themeColor="accent6"/>
-        </w:rPr>
-        <w:t>Problems:</w:t>
-      </w:r>
-    </w:p>
-    <w:p>
-      <w:pPr>
-        <w:spacing w:after="160" w:line="259" w:lineRule="auto"/>
-        <w:rPr>
-          <w:color w:val="F79646" w:themeColor="accent6"/>
-          <w:lang w:val="en"/>
-        </w:rPr>
-      </w:pPr>
-      <w:r>
-        <w:rPr>
-          <w:color w:val="F79646" w:themeColor="accent6"/>
-        </w:rPr>
-        <w:t>Rating: 1 – 10</w:t>
-      </w:r>
-    </w:p>
-    <w:p>
-      <w:pPr>
-        <w:pStyle w:val="2"/>
-      </w:pPr>
-      <w:bookmarkStart w:id="37" w:name="_Toc1040154370"/>
-      <w:r>
-        <w:rPr>
-          <w:lang w:val="en"/>
-        </w:rPr>
-        <w:t>Lab 9</w:t>
-      </w:r>
-      <w:bookmarkEnd w:id="37"/>
-    </w:p>
-    <w:p>
-      <w:pPr>
-        <w:pStyle w:val="4"/>
-      </w:pPr>
-      <w:bookmarkStart w:id="38" w:name="_Toc595198711"/>
-      <w:r>
-        <w:t>Common Solution</w:t>
-      </w:r>
-      <w:bookmarkEnd w:id="38"/>
-    </w:p>
-    <w:p>
-      <w:pPr>
-        <w:pStyle w:val="4"/>
-      </w:pPr>
-      <w:bookmarkStart w:id="39" w:name="_Toc578914018"/>
-      <w:r>
-        <w:t>Abdul Haseeb Khan (SP19-BCS-001)</w:t>
-      </w:r>
-      <w:bookmarkEnd w:id="39"/>
-    </w:p>
-    <w:p>
-      <w:pPr>
-        <w:pStyle w:val="4"/>
-      </w:pPr>
-      <w:bookmarkStart w:id="40" w:name="_Toc822466207"/>
-      <w:r>
-        <w:t>Ashfaq Rahim (SP19-BCS-003)</w:t>
-      </w:r>
-      <w:bookmarkEnd w:id="40"/>
-    </w:p>
-    <w:p>
-      <w:pPr>
-        <w:pStyle w:val="4"/>
-      </w:pPr>
-      <w:bookmarkStart w:id="41" w:name="_Toc364084825"/>
-      <w:r>
-        <w:t>Fahad Afzal (SP19-BCS-006</w:t>
-      </w:r>
-      <w:r>
-        <w:rPr>
-          <w:lang w:val="en"/>
-        </w:rPr>
-        <w:t>)</w:t>
-      </w:r>
-      <w:bookmarkEnd w:id="41"/>
-    </w:p>
-    <w:p>
-      <w:pPr>
-        <w:pStyle w:val="4"/>
-      </w:pPr>
-      <w:bookmarkStart w:id="42" w:name="_Toc1689615970"/>
-      <w:r>
-        <w:t>Hassaan Shahnawaz (SP19-BCS-008)</w:t>
-      </w:r>
-      <w:bookmarkEnd w:id="42"/>
-    </w:p>
-    <w:p>
-      <w:pPr>
-        <w:pStyle w:val="4"/>
-      </w:pPr>
-      <w:bookmarkStart w:id="43" w:name="_Toc456542048"/>
-      <w:r>
-        <w:t>Hassan Ali Jadoon (SP19-BCS-009)</w:t>
-      </w:r>
-      <w:bookmarkEnd w:id="43"/>
-    </w:p>
-    <w:p>
-      <w:pPr>
-        <w:pStyle w:val="4"/>
-      </w:pPr>
-      <w:bookmarkStart w:id="44" w:name="_Toc1360472621"/>
-      <w:r>
-        <w:t>Khanzada Haider Ali (SP19-BCS-013)</w:t>
-      </w:r>
-      <w:bookmarkEnd w:id="44"/>
-    </w:p>
-    <w:p>
-      <w:pPr>
-        <w:pStyle w:val="4"/>
-      </w:pPr>
-      <w:bookmarkStart w:id="45" w:name="_Toc47422416"/>
-      <w:r>
-        <w:t>Imad Ahmad (SP19-BCS-011)</w:t>
-      </w:r>
-      <w:bookmarkEnd w:id="45"/>
-    </w:p>
-    <w:p>
-      <w:pPr>
-        <w:pStyle w:val="4"/>
-      </w:pPr>
-      <w:bookmarkStart w:id="46" w:name="_Toc1738820583"/>
-      <w:r>
-        <w:fldChar w:fldCharType="begin"/>
-      </w:r>
-      <w:r>
-        <w:instrText xml:space="preserve"> HYPERLINK \l "_Toc558549338" </w:instrText>
-      </w:r>
-      <w:r>
-        <w:fldChar w:fldCharType="separate"/>
-      </w:r>
-      <w:r>
-        <w:t>Sardar Badar Saghir (SP19-BCS-022)</w:t>
-      </w:r>
-      <w:r>
-        <w:fldChar w:fldCharType="end"/>
-      </w:r>
-      <w:bookmarkEnd w:id="46"/>
-    </w:p>
-    <w:p>
-      <w:pPr>
-        <w:pStyle w:val="4"/>
-      </w:pPr>
-      <w:bookmarkStart w:id="47" w:name="_Toc1927563496"/>
-      <w:r>
-        <w:fldChar w:fldCharType="begin"/>
-      </w:r>
-      <w:r>
-        <w:instrText xml:space="preserve"> HYPERLINK \l "_Toc2037759433" </w:instrText>
-      </w:r>
-      <w:r>
-        <w:fldChar w:fldCharType="separate"/>
-      </w:r>
-      <w:r>
-        <w:t>Muhammad Awais (SP19-BCS-033)</w:t>
-      </w:r>
-      <w:r>
-        <w:fldChar w:fldCharType="end"/>
-      </w:r>
-      <w:bookmarkEnd w:id="47"/>
-    </w:p>
-    <w:p>
-      <w:pPr>
-        <w:rPr>
-          <w:lang w:val="en"/>
-        </w:rPr>
-      </w:pPr>
-    </w:p>
-    <w:p>
-      <w:pPr>
-        <w:pStyle w:val="6"/>
-      </w:pPr>
-    </w:p>
-    <w:p/>
-    <w:p>
-      <w:pPr>
-        <w:pStyle w:val="2"/>
-      </w:pPr>
-      <w:bookmarkStart w:id="48" w:name="_Toc1834258965"/>
-      <w:r>
-        <w:rPr>
-          <w:lang w:val="en"/>
-        </w:rPr>
-        <w:t>Lab 10</w:t>
-      </w:r>
-      <w:bookmarkEnd w:id="48"/>
-    </w:p>
-    <w:p>
-      <w:pPr>
-        <w:pStyle w:val="4"/>
-      </w:pPr>
-      <w:bookmarkStart w:id="49" w:name="_Toc229871012"/>
-      <w:r>
-        <w:t>Common Solution</w:t>
-      </w:r>
-      <w:bookmarkEnd w:id="49"/>
-    </w:p>
-    <w:p>
-      <w:pPr>
-        <w:pStyle w:val="4"/>
-      </w:pPr>
-      <w:bookmarkStart w:id="50" w:name="_Toc1894201480"/>
-      <w:r>
-        <w:t>Abdul Haseeb Khan (SP19-BCS-001)</w:t>
-      </w:r>
-      <w:bookmarkEnd w:id="50"/>
-    </w:p>
-    <w:p>
-      <w:pPr>
-        <w:pStyle w:val="4"/>
-      </w:pPr>
-      <w:bookmarkStart w:id="51" w:name="_Toc1442731727"/>
-      <w:r>
-        <w:t>Ashfaq Rahim (SP19-BCS-003)</w:t>
-      </w:r>
-      <w:bookmarkEnd w:id="51"/>
-    </w:p>
-    <w:p>
-      <w:pPr>
-        <w:pStyle w:val="4"/>
-      </w:pPr>
-      <w:bookmarkStart w:id="52" w:name="_Toc2100507575"/>
-      <w:r>
-        <w:t>Fahad Afzal (SP19-BCS-006</w:t>
-      </w:r>
-      <w:r>
-        <w:rPr>
-          <w:lang w:val="en"/>
-        </w:rPr>
-        <w:t>)</w:t>
-      </w:r>
-      <w:bookmarkEnd w:id="52"/>
-    </w:p>
-    <w:p>
-      <w:pPr>
-        <w:pStyle w:val="4"/>
-      </w:pPr>
-      <w:bookmarkStart w:id="53" w:name="_Toc1605209673"/>
-      <w:r>
-        <w:t>Hassaan Shahnawaz (SP19-BCS-008)</w:t>
-      </w:r>
-      <w:bookmarkEnd w:id="53"/>
-    </w:p>
-    <w:p>
-      <w:pPr>
-        <w:pStyle w:val="4"/>
-      </w:pPr>
-      <w:bookmarkStart w:id="54" w:name="_Toc1990286710"/>
-      <w:r>
-        <w:t>Hassan Ali Jadoon (SP19-BCS-009)</w:t>
-      </w:r>
-      <w:bookmarkEnd w:id="54"/>
-    </w:p>
-    <w:p>
-      <w:pPr>
-        <w:pStyle w:val="4"/>
-      </w:pPr>
-      <w:bookmarkStart w:id="55" w:name="_Toc60287213"/>
-      <w:r>
-        <w:t>Khanzada Haider Ali (SP19-BCS-013)</w:t>
-      </w:r>
-      <w:bookmarkEnd w:id="55"/>
-    </w:p>
-    <w:p>
-      <w:pPr>
-        <w:pStyle w:val="4"/>
-      </w:pPr>
-      <w:bookmarkStart w:id="56" w:name="_Toc1587859905"/>
-      <w:r>
-        <w:t>Imad Ahmad (SP19-BCS-011)</w:t>
-      </w:r>
-      <w:bookmarkEnd w:id="56"/>
-    </w:p>
-    <w:p>
-      <w:pPr>
-        <w:pStyle w:val="4"/>
-      </w:pPr>
-      <w:bookmarkStart w:id="57" w:name="_Toc1331290956"/>
-      <w:r>
-        <w:fldChar w:fldCharType="begin"/>
-      </w:r>
-      <w:r>
-        <w:instrText xml:space="preserve"> HYPERLINK \l "_Toc558549338" </w:instrText>
-      </w:r>
-      <w:r>
-        <w:fldChar w:fldCharType="separate"/>
-      </w:r>
-      <w:r>
-        <w:t>Sardar Badar Saghir (SP19-BCS-022)</w:t>
-      </w:r>
-      <w:r>
-        <w:fldChar w:fldCharType="end"/>
-      </w:r>
-      <w:bookmarkEnd w:id="57"/>
-    </w:p>
-    <w:p>
-      <w:pPr>
-        <w:pStyle w:val="4"/>
-      </w:pPr>
-      <w:bookmarkStart w:id="58" w:name="_Toc635322102"/>
-      <w:r>
-        <w:fldChar w:fldCharType="begin"/>
-      </w:r>
-      <w:r>
-        <w:instrText xml:space="preserve"> HYPERLINK \l "_Toc2037759433" </w:instrText>
-      </w:r>
-      <w:r>
-        <w:fldChar w:fldCharType="separate"/>
-      </w:r>
-      <w:r>
-        <w:t>Muhammad Awais (SP19-BCS-033)</w:t>
-      </w:r>
-      <w:r>
-        <w:fldChar w:fldCharType="end"/>
-      </w:r>
-      <w:bookmarkEnd w:id="58"/>
-    </w:p>
-    <w:p>
-      <w:pPr>
-        <w:pStyle w:val="6"/>
-      </w:pPr>
-    </w:p>
-    <w:p>
-      <w:pPr>
-        <w:pStyle w:val="6"/>
-      </w:pPr>
-    </w:p>
-    <w:p>
-      <w:pPr>
-        <w:pStyle w:val="6"/>
-      </w:pPr>
-    </w:p>
-    <w:p>
-      <w:pPr>
-        <w:pStyle w:val="2"/>
-      </w:pPr>
-      <w:bookmarkStart w:id="59" w:name="_Toc1243330103"/>
-      <w:r>
-        <w:rPr>
-          <w:lang w:val="en"/>
-        </w:rPr>
-        <w:t>Lab 11</w:t>
-      </w:r>
-      <w:bookmarkEnd w:id="59"/>
-    </w:p>
-    <w:p>
-      <w:pPr>
-        <w:pStyle w:val="4"/>
-      </w:pPr>
-      <w:bookmarkStart w:id="60" w:name="_Toc1808434824"/>
-      <w:r>
-        <w:t>Common Solution</w:t>
-      </w:r>
-      <w:bookmarkEnd w:id="60"/>
-    </w:p>
-    <w:p>
-      <w:pPr>
-        <w:pStyle w:val="4"/>
-      </w:pPr>
-      <w:bookmarkStart w:id="61" w:name="_Toc918460366"/>
-      <w:r>
-        <w:t>Abdul Haseeb Khan (SP19-BCS-001)</w:t>
-      </w:r>
-      <w:bookmarkEnd w:id="61"/>
-    </w:p>
-    <w:p>
-      <w:pPr>
-        <w:pStyle w:val="4"/>
-      </w:pPr>
-      <w:bookmarkStart w:id="62" w:name="_Toc969812800"/>
-      <w:r>
-        <w:t>Ashfaq Rahim (SP19-BCS-003)</w:t>
-      </w:r>
-      <w:bookmarkEnd w:id="62"/>
-    </w:p>
-    <w:p>
-      <w:pPr>
-        <w:pStyle w:val="4"/>
-      </w:pPr>
-      <w:bookmarkStart w:id="63" w:name="_Toc581954456"/>
-      <w:r>
-        <w:t>Fahad Afzal (SP19-BCS-006</w:t>
-      </w:r>
-      <w:r>
-        <w:rPr>
-          <w:lang w:val="en"/>
-        </w:rPr>
-        <w:t>)</w:t>
-      </w:r>
-      <w:bookmarkEnd w:id="63"/>
-    </w:p>
-    <w:p>
-      <w:pPr>
-        <w:pStyle w:val="4"/>
-      </w:pPr>
-      <w:bookmarkStart w:id="64" w:name="_Toc1910387622"/>
-      <w:r>
-        <w:t>Hassaan Shahnawaz (SP19-BCS-008)</w:t>
-      </w:r>
-      <w:bookmarkEnd w:id="64"/>
-    </w:p>
-    <w:p>
-      <w:pPr>
-        <w:pStyle w:val="4"/>
-      </w:pPr>
-      <w:bookmarkStart w:id="65" w:name="_Toc331978569"/>
-      <w:r>
-        <w:t>Hassan Ali Jadoon (SP19-BCS-009)</w:t>
-      </w:r>
-      <w:bookmarkEnd w:id="65"/>
-    </w:p>
-    <w:p>
-      <w:pPr>
-        <w:pStyle w:val="4"/>
-      </w:pPr>
-      <w:bookmarkStart w:id="66" w:name="_Toc360428866"/>
-      <w:r>
-        <w:t>Khanzada Haider Ali (SP19-BCS-013)</w:t>
-      </w:r>
-      <w:bookmarkEnd w:id="66"/>
-    </w:p>
-    <w:p>
-      <w:pPr>
-        <w:pStyle w:val="4"/>
-      </w:pPr>
-      <w:bookmarkStart w:id="67" w:name="_Toc1672081791"/>
-      <w:r>
-        <w:t>Imad Ahmad (SP19-BCS-011)</w:t>
-      </w:r>
-      <w:bookmarkEnd w:id="67"/>
-    </w:p>
-    <w:p>
-      <w:pPr>
-        <w:pStyle w:val="4"/>
-      </w:pPr>
-      <w:bookmarkStart w:id="68" w:name="_Toc1372132940"/>
-      <w:r>
-        <w:fldChar w:fldCharType="begin"/>
-      </w:r>
-      <w:r>
-        <w:instrText xml:space="preserve"> HYPERLINK \l "_Toc558549338" </w:instrText>
-      </w:r>
-      <w:r>
-        <w:fldChar w:fldCharType="separate"/>
-      </w:r>
-      <w:r>
-        <w:t>Sardar Badar Saghir (SP19-BCS-022)</w:t>
-      </w:r>
-      <w:r>
-        <w:fldChar w:fldCharType="end"/>
-      </w:r>
-      <w:bookmarkEnd w:id="68"/>
-    </w:p>
-    <w:p>
-      <w:pPr>
-        <w:pStyle w:val="4"/>
-      </w:pPr>
-      <w:bookmarkStart w:id="69" w:name="_Toc955627578"/>
-      <w:r>
-        <w:fldChar w:fldCharType="begin"/>
-      </w:r>
-      <w:r>
-        <w:instrText xml:space="preserve"> HYPERLINK \l "_Toc2037759433" </w:instrText>
-      </w:r>
-      <w:r>
-        <w:fldChar w:fldCharType="separate"/>
-      </w:r>
-      <w:r>
-        <w:t>Muhammad Awais (SP19-BCS-033)</w:t>
+      <w:r>
+        <w:t>uhammad Awais (SP19-BCS-033)</w:t>
       </w:r>
       <w:r>
         <w:fldChar w:fldCharType="end"/>
@@ -44073,14 +47490,6 @@
       <w:gridCol w:w="3120"/>
     </w:tblGrid>
     <w:tr>
-      <w:tblPrEx>
-        <w:tblCellMar>
-          <w:top w:w="0" w:type="dxa"/>
-          <w:left w:w="108" w:type="dxa"/>
-          <w:bottom w:w="0" w:type="dxa"/>
-          <w:right w:w="108" w:type="dxa"/>
-        </w:tblCellMar>
-      </w:tblPrEx>
       <w:tc>
         <w:tcPr>
           <w:tcW w:w="3120" w:type="dxa"/>

</xml_diff>